<commit_message>
Actualizacion del doc IEEE830
</commit_message>
<xml_diff>
--- a/Documentacion/IEEE830 AMPA 2023.docx
+++ b/Documentacion/IEEE830 AMPA 2023.docx
@@ -10656,72 +10656,6 @@
       <w:pPr>
         <w:suppressAutoHyphens/>
         <w:spacing w:after="0" w:line="240" w:lineRule="auto"/>
-        <w:ind w:hanging="2"/>
-        <w:rPr>
-          <w:rFonts w:ascii="Arial" w:eastAsia="Arial" w:hAnsi="Arial" w:cs="Arial"/>
-          <w:i/>
-          <w:color w:val="0000FF"/>
-          <w:position w:val="-1"/>
-        </w:rPr>
-      </w:pPr>
-    </w:p>
-    <w:p>
-      <w:pPr>
-        <w:suppressAutoHyphens/>
-        <w:spacing w:after="0" w:line="240" w:lineRule="auto"/>
-        <w:ind w:hanging="2"/>
-        <w:rPr>
-          <w:rFonts w:ascii="Arial" w:eastAsia="Arial" w:hAnsi="Arial" w:cs="Arial"/>
-          <w:i/>
-          <w:color w:val="0000FF"/>
-          <w:position w:val="-1"/>
-        </w:rPr>
-      </w:pPr>
-    </w:p>
-    <w:p>
-      <w:pPr>
-        <w:suppressAutoHyphens/>
-        <w:spacing w:after="0" w:line="240" w:lineRule="auto"/>
-        <w:ind w:hanging="2"/>
-        <w:rPr>
-          <w:rFonts w:ascii="Arial" w:eastAsia="Arial" w:hAnsi="Arial" w:cs="Arial"/>
-          <w:i/>
-          <w:color w:val="0000FF"/>
-          <w:position w:val="-1"/>
-        </w:rPr>
-      </w:pPr>
-    </w:p>
-    <w:p>
-      <w:pPr>
-        <w:suppressAutoHyphens/>
-        <w:spacing w:after="0" w:line="240" w:lineRule="auto"/>
-        <w:ind w:hanging="2"/>
-        <w:rPr>
-          <w:rFonts w:ascii="Arial" w:eastAsia="Arial" w:hAnsi="Arial" w:cs="Arial"/>
-          <w:i/>
-          <w:color w:val="0000FF"/>
-          <w:position w:val="-1"/>
-        </w:rPr>
-      </w:pPr>
-    </w:p>
-    <w:p>
-      <w:pPr>
-        <w:suppressAutoHyphens/>
-        <w:spacing w:after="0" w:line="240" w:lineRule="auto"/>
-        <w:ind w:hanging="2"/>
-        <w:rPr>
-          <w:rFonts w:ascii="Arial" w:eastAsia="Arial" w:hAnsi="Arial" w:cs="Arial"/>
-          <w:i/>
-          <w:color w:val="0000FF"/>
-          <w:position w:val="-1"/>
-        </w:rPr>
-      </w:pPr>
-    </w:p>
-    <w:p>
-      <w:pPr>
-        <w:suppressAutoHyphens/>
-        <w:spacing w:after="0" w:line="240" w:lineRule="auto"/>
-        <w:ind w:hanging="2"/>
         <w:rPr>
           <w:rFonts w:ascii="Arial" w:eastAsia="Arial" w:hAnsi="Arial" w:cs="Arial"/>
           <w:i/>
@@ -10777,6 +10711,7 @@
                 <w:position w:val="-1"/>
                 <w:sz w:val="24"/>
               </w:rPr>
+              <w:lastRenderedPageBreak/>
               <w:t>N°</w:t>
             </w:r>
             <w:proofErr w:type="spellEnd"/>
@@ -11790,18 +11725,7 @@
                 <w:position w:val="-1"/>
                 <w:szCs w:val="20"/>
               </w:rPr>
-              <w:t xml:space="preserve"> y </w:t>
-            </w:r>
-            <w:r>
-              <w:rPr>
-                <w:rFonts w:ascii="Arial" w:eastAsia="Arial" w:hAnsi="Arial" w:cs="Arial"/>
-                <w:i/>
-                <w:color w:val="1F2328"/>
-                <w:position w:val="-1"/>
-                <w:szCs w:val="20"/>
-              </w:rPr>
-              <w:lastRenderedPageBreak/>
-              <w:t>roles)</w:t>
+              <w:t xml:space="preserve"> y roles)</w:t>
             </w:r>
           </w:p>
           <w:p>
@@ -12027,7 +11951,6 @@
       <w:pPr>
         <w:suppressAutoHyphens/>
         <w:spacing w:after="0" w:line="240" w:lineRule="auto"/>
-        <w:ind w:hanging="2"/>
         <w:rPr>
           <w:rFonts w:ascii="Arial" w:eastAsia="Arial" w:hAnsi="Arial" w:cs="Arial"/>
           <w:i/>
@@ -12062,6 +11985,2198 @@
         </w:rPr>
       </w:pPr>
     </w:p>
+    <w:tbl>
+      <w:tblPr>
+        <w:tblW w:w="10206" w:type="dxa"/>
+        <w:tblInd w:w="-367" w:type="dxa"/>
+        <w:tblCellMar>
+          <w:left w:w="10" w:type="dxa"/>
+          <w:right w:w="10" w:type="dxa"/>
+        </w:tblCellMar>
+        <w:tblLook w:val="04A0" w:firstRow="1" w:lastRow="0" w:firstColumn="1" w:lastColumn="0" w:noHBand="0" w:noVBand="1"/>
+      </w:tblPr>
+      <w:tblGrid>
+        <w:gridCol w:w="2427"/>
+        <w:gridCol w:w="7779"/>
+      </w:tblGrid>
+      <w:tr>
+        <w:tc>
+          <w:tcPr>
+            <w:tcW w:w="2410" w:type="dxa"/>
+            <w:tcBorders>
+              <w:top w:val="single" w:sz="4" w:space="0" w:color="000000"/>
+              <w:left w:val="single" w:sz="4" w:space="0" w:color="000000"/>
+              <w:bottom w:val="single" w:sz="4" w:space="0" w:color="000000"/>
+              <w:right w:val="single" w:sz="4" w:space="0" w:color="000000"/>
+            </w:tcBorders>
+            <w:shd w:val="clear" w:color="auto" w:fill="FFFFFF"/>
+            <w:tcMar>
+              <w:left w:w="200" w:type="dxa"/>
+              <w:right w:w="200" w:type="dxa"/>
+            </w:tcMar>
+          </w:tcPr>
+          <w:p>
+            <w:pPr>
+              <w:suppressAutoHyphens/>
+              <w:spacing w:after="240" w:line="240" w:lineRule="auto"/>
+              <w:ind w:hanging="2"/>
+              <w:jc w:val="center"/>
+            </w:pPr>
+            <w:proofErr w:type="spellStart"/>
+            <w:r>
+              <w:rPr>
+                <w:rFonts w:ascii="Arial" w:eastAsia="Arial" w:hAnsi="Arial" w:cs="Arial"/>
+                <w:b/>
+                <w:i/>
+                <w:color w:val="1F2328"/>
+                <w:position w:val="-1"/>
+                <w:sz w:val="24"/>
+              </w:rPr>
+              <w:t>N°</w:t>
+            </w:r>
+            <w:proofErr w:type="spellEnd"/>
+            <w:r>
+              <w:rPr>
+                <w:rFonts w:ascii="Arial" w:eastAsia="Arial" w:hAnsi="Arial" w:cs="Arial"/>
+                <w:b/>
+                <w:i/>
+                <w:color w:val="1F2328"/>
+                <w:position w:val="-1"/>
+                <w:sz w:val="24"/>
+              </w:rPr>
+              <w:t xml:space="preserve"> de sprint</w:t>
+            </w:r>
+          </w:p>
+        </w:tc>
+        <w:tc>
+          <w:tcPr>
+            <w:tcW w:w="7796" w:type="dxa"/>
+            <w:tcBorders>
+              <w:top w:val="single" w:sz="4" w:space="0" w:color="000000"/>
+              <w:left w:val="single" w:sz="4" w:space="0" w:color="000000"/>
+              <w:bottom w:val="single" w:sz="4" w:space="0" w:color="000000"/>
+              <w:right w:val="single" w:sz="4" w:space="0" w:color="000000"/>
+            </w:tcBorders>
+            <w:shd w:val="clear" w:color="auto" w:fill="FFFFFF"/>
+            <w:tcMar>
+              <w:left w:w="200" w:type="dxa"/>
+              <w:right w:w="200" w:type="dxa"/>
+            </w:tcMar>
+          </w:tcPr>
+          <w:p>
+            <w:pPr>
+              <w:suppressAutoHyphens/>
+              <w:spacing w:after="240" w:line="240" w:lineRule="auto"/>
+              <w:ind w:hanging="2"/>
+              <w:jc w:val="center"/>
+            </w:pPr>
+            <w:r>
+              <w:rPr>
+                <w:rFonts w:ascii="Arial" w:eastAsia="Arial" w:hAnsi="Arial" w:cs="Arial"/>
+                <w:b/>
+                <w:i/>
+                <w:color w:val="1F2328"/>
+                <w:position w:val="-1"/>
+                <w:sz w:val="24"/>
+              </w:rPr>
+              <w:t>0</w:t>
+            </w:r>
+            <w:r>
+              <w:rPr>
+                <w:rFonts w:ascii="Arial" w:eastAsia="Arial" w:hAnsi="Arial" w:cs="Arial"/>
+                <w:b/>
+                <w:i/>
+                <w:color w:val="1F2328"/>
+                <w:position w:val="-1"/>
+                <w:sz w:val="24"/>
+              </w:rPr>
+              <w:t>3</w:t>
+            </w:r>
+          </w:p>
+        </w:tc>
+      </w:tr>
+      <w:tr>
+        <w:tc>
+          <w:tcPr>
+            <w:tcW w:w="2410" w:type="dxa"/>
+            <w:tcBorders>
+              <w:top w:val="single" w:sz="4" w:space="0" w:color="000000"/>
+              <w:left w:val="single" w:sz="4" w:space="0" w:color="000000"/>
+              <w:bottom w:val="single" w:sz="4" w:space="0" w:color="000000"/>
+              <w:right w:val="single" w:sz="4" w:space="0" w:color="000000"/>
+            </w:tcBorders>
+            <w:shd w:val="clear" w:color="auto" w:fill="FFFFFF"/>
+            <w:tcMar>
+              <w:left w:w="200" w:type="dxa"/>
+              <w:right w:w="200" w:type="dxa"/>
+            </w:tcMar>
+          </w:tcPr>
+          <w:p>
+            <w:pPr>
+              <w:suppressAutoHyphens/>
+              <w:spacing w:after="240" w:line="240" w:lineRule="auto"/>
+              <w:ind w:hanging="2"/>
+            </w:pPr>
+            <w:r>
+              <w:rPr>
+                <w:rFonts w:ascii="Arial" w:eastAsia="Arial" w:hAnsi="Arial" w:cs="Arial"/>
+                <w:i/>
+                <w:color w:val="1F2328"/>
+                <w:position w:val="-1"/>
+                <w:sz w:val="24"/>
+              </w:rPr>
+              <w:t>Sprint Backlog</w:t>
+            </w:r>
+          </w:p>
+        </w:tc>
+        <w:tc>
+          <w:tcPr>
+            <w:tcW w:w="7796" w:type="dxa"/>
+            <w:tcBorders>
+              <w:top w:val="single" w:sz="4" w:space="0" w:color="000000"/>
+              <w:left w:val="single" w:sz="4" w:space="0" w:color="000000"/>
+              <w:bottom w:val="single" w:sz="4" w:space="0" w:color="000000"/>
+              <w:right w:val="single" w:sz="4" w:space="0" w:color="000000"/>
+            </w:tcBorders>
+            <w:shd w:val="clear" w:color="auto" w:fill="FFFFFF"/>
+            <w:tcMar>
+              <w:left w:w="200" w:type="dxa"/>
+              <w:right w:w="200" w:type="dxa"/>
+            </w:tcMar>
+          </w:tcPr>
+          <w:p>
+            <w:pPr>
+              <w:suppressAutoHyphens/>
+              <w:spacing w:after="0" w:line="240" w:lineRule="auto"/>
+              <w:ind w:hanging="2"/>
+              <w:rPr>
+                <w:rFonts w:ascii="Arial" w:eastAsia="Arial" w:hAnsi="Arial" w:cs="Arial"/>
+                <w:position w:val="-1"/>
+              </w:rPr>
+            </w:pPr>
+            <w:r>
+              <w:rPr>
+                <w:rFonts w:ascii="Arial" w:eastAsia="Arial" w:hAnsi="Arial" w:cs="Arial"/>
+                <w:position w:val="-1"/>
+              </w:rPr>
+              <w:t>#TK</w:t>
+            </w:r>
+            <w:r>
+              <w:rPr>
+                <w:rFonts w:ascii="Arial" w:eastAsia="Arial" w:hAnsi="Arial" w:cs="Arial"/>
+                <w:position w:val="-1"/>
+              </w:rPr>
+              <w:t>38</w:t>
+            </w:r>
+            <w:r>
+              <w:rPr>
+                <w:rFonts w:ascii="Arial" w:eastAsia="Arial" w:hAnsi="Arial" w:cs="Arial"/>
+                <w:position w:val="-1"/>
+              </w:rPr>
+              <w:t>:</w:t>
+            </w:r>
+            <w:r>
+              <w:rPr>
+                <w:rFonts w:ascii="Arial" w:eastAsia="Arial" w:hAnsi="Arial" w:cs="Arial"/>
+                <w:position w:val="-1"/>
+              </w:rPr>
+              <w:t xml:space="preserve"> Crear modelo usuario</w:t>
+            </w:r>
+          </w:p>
+          <w:p>
+            <w:pPr>
+              <w:suppressAutoHyphens/>
+              <w:spacing w:after="0" w:line="240" w:lineRule="auto"/>
+              <w:ind w:hanging="2"/>
+              <w:rPr>
+                <w:rFonts w:ascii="Arial" w:eastAsia="Arial" w:hAnsi="Arial" w:cs="Arial"/>
+                <w:position w:val="-1"/>
+              </w:rPr>
+            </w:pPr>
+          </w:p>
+          <w:p>
+            <w:pPr>
+              <w:suppressAutoHyphens/>
+              <w:spacing w:after="240" w:line="240" w:lineRule="auto"/>
+              <w:ind w:hanging="2"/>
+              <w:rPr>
+                <w:rFonts w:ascii="Arial" w:eastAsia="Arial" w:hAnsi="Arial" w:cs="Arial"/>
+                <w:position w:val="-1"/>
+              </w:rPr>
+            </w:pPr>
+            <w:r>
+              <w:rPr>
+                <w:rFonts w:ascii="Arial" w:eastAsia="Arial" w:hAnsi="Arial" w:cs="Arial"/>
+                <w:position w:val="-1"/>
+              </w:rPr>
+              <w:t>#TK</w:t>
+            </w:r>
+            <w:r>
+              <w:rPr>
+                <w:rFonts w:ascii="Arial" w:eastAsia="Arial" w:hAnsi="Arial" w:cs="Arial"/>
+                <w:position w:val="-1"/>
+              </w:rPr>
+              <w:t>39</w:t>
+            </w:r>
+            <w:r>
+              <w:rPr>
+                <w:rFonts w:ascii="Arial" w:eastAsia="Arial" w:hAnsi="Arial" w:cs="Arial"/>
+                <w:position w:val="-1"/>
+              </w:rPr>
+              <w:t xml:space="preserve">: </w:t>
+            </w:r>
+            <w:r>
+              <w:rPr>
+                <w:rFonts w:ascii="Arial" w:eastAsia="Arial" w:hAnsi="Arial" w:cs="Arial"/>
+                <w:position w:val="-1"/>
+              </w:rPr>
+              <w:t>Crear ser</w:t>
+            </w:r>
+            <w:r>
+              <w:rPr>
+                <w:rFonts w:ascii="Arial" w:eastAsia="Arial" w:hAnsi="Arial" w:cs="Arial"/>
+                <w:position w:val="-1"/>
+              </w:rPr>
+              <w:t>i</w:t>
+            </w:r>
+            <w:r>
+              <w:rPr>
+                <w:rFonts w:ascii="Arial" w:eastAsia="Arial" w:hAnsi="Arial" w:cs="Arial"/>
+                <w:position w:val="-1"/>
+              </w:rPr>
+              <w:t xml:space="preserve">al </w:t>
+            </w:r>
+            <w:proofErr w:type="spellStart"/>
+            <w:r>
+              <w:rPr>
+                <w:rFonts w:ascii="Arial" w:eastAsia="Arial" w:hAnsi="Arial" w:cs="Arial"/>
+                <w:position w:val="-1"/>
+              </w:rPr>
+              <w:t>layer</w:t>
+            </w:r>
+            <w:proofErr w:type="spellEnd"/>
+            <w:r>
+              <w:rPr>
+                <w:rFonts w:ascii="Arial" w:eastAsia="Arial" w:hAnsi="Arial" w:cs="Arial"/>
+                <w:position w:val="-1"/>
+              </w:rPr>
+              <w:t xml:space="preserve"> usuario</w:t>
+            </w:r>
+          </w:p>
+          <w:p>
+            <w:pPr>
+              <w:suppressAutoHyphens/>
+              <w:spacing w:after="240" w:line="240" w:lineRule="auto"/>
+              <w:ind w:hanging="2"/>
+              <w:rPr>
+                <w:rFonts w:ascii="Arial" w:eastAsia="Arial" w:hAnsi="Arial" w:cs="Arial"/>
+                <w:position w:val="-1"/>
+              </w:rPr>
+            </w:pPr>
+            <w:r>
+              <w:rPr>
+                <w:rFonts w:ascii="Arial" w:eastAsia="Arial" w:hAnsi="Arial" w:cs="Arial"/>
+                <w:position w:val="-1"/>
+              </w:rPr>
+              <w:t>#TK</w:t>
+            </w:r>
+            <w:r>
+              <w:rPr>
+                <w:rFonts w:ascii="Arial" w:eastAsia="Arial" w:hAnsi="Arial" w:cs="Arial"/>
+                <w:position w:val="-1"/>
+              </w:rPr>
+              <w:t>40</w:t>
+            </w:r>
+            <w:r>
+              <w:rPr>
+                <w:rFonts w:ascii="Arial" w:eastAsia="Arial" w:hAnsi="Arial" w:cs="Arial"/>
+                <w:position w:val="-1"/>
+              </w:rPr>
+              <w:t xml:space="preserve">: </w:t>
+            </w:r>
+            <w:r>
+              <w:rPr>
+                <w:rFonts w:ascii="Arial" w:eastAsia="Arial" w:hAnsi="Arial" w:cs="Arial"/>
+                <w:position w:val="-1"/>
+              </w:rPr>
+              <w:t>Crear</w:t>
+            </w:r>
+            <w:r>
+              <w:rPr>
+                <w:rFonts w:ascii="Arial" w:eastAsia="Arial" w:hAnsi="Arial" w:cs="Arial"/>
+                <w:position w:val="-1"/>
+              </w:rPr>
+              <w:t xml:space="preserve"> vista </w:t>
+            </w:r>
+            <w:proofErr w:type="spellStart"/>
+            <w:r>
+              <w:rPr>
+                <w:rFonts w:ascii="Arial" w:eastAsia="Arial" w:hAnsi="Arial" w:cs="Arial"/>
+                <w:position w:val="-1"/>
+              </w:rPr>
+              <w:t>login</w:t>
+            </w:r>
+            <w:proofErr w:type="spellEnd"/>
+          </w:p>
+          <w:p>
+            <w:pPr>
+              <w:suppressAutoHyphens/>
+              <w:spacing w:after="240" w:line="240" w:lineRule="auto"/>
+              <w:ind w:hanging="2"/>
+              <w:rPr>
+                <w:rFonts w:ascii="Arial" w:eastAsia="Arial" w:hAnsi="Arial" w:cs="Arial"/>
+                <w:position w:val="-1"/>
+              </w:rPr>
+            </w:pPr>
+            <w:r>
+              <w:rPr>
+                <w:rFonts w:ascii="Arial" w:eastAsia="Arial" w:hAnsi="Arial" w:cs="Arial"/>
+                <w:position w:val="-1"/>
+              </w:rPr>
+              <w:t>#TK</w:t>
+            </w:r>
+            <w:r>
+              <w:rPr>
+                <w:rFonts w:ascii="Arial" w:eastAsia="Arial" w:hAnsi="Arial" w:cs="Arial"/>
+                <w:position w:val="-1"/>
+              </w:rPr>
+              <w:t>41</w:t>
+            </w:r>
+            <w:r>
+              <w:rPr>
+                <w:rFonts w:ascii="Arial" w:eastAsia="Arial" w:hAnsi="Arial" w:cs="Arial"/>
+                <w:position w:val="-1"/>
+              </w:rPr>
+              <w:t xml:space="preserve">: </w:t>
+            </w:r>
+            <w:r>
+              <w:rPr>
+                <w:rFonts w:ascii="Arial" w:eastAsia="Arial" w:hAnsi="Arial" w:cs="Arial"/>
+                <w:position w:val="-1"/>
+              </w:rPr>
+              <w:t>Crear</w:t>
+            </w:r>
+            <w:r>
+              <w:rPr>
+                <w:rFonts w:ascii="Arial" w:eastAsia="Arial" w:hAnsi="Arial" w:cs="Arial"/>
+                <w:position w:val="-1"/>
+              </w:rPr>
+              <w:t xml:space="preserve"> vista registro</w:t>
+            </w:r>
+          </w:p>
+          <w:p>
+            <w:pPr>
+              <w:suppressAutoHyphens/>
+              <w:spacing w:after="240" w:line="240" w:lineRule="auto"/>
+              <w:ind w:hanging="2"/>
+              <w:rPr>
+                <w:rFonts w:ascii="Arial" w:eastAsia="Arial" w:hAnsi="Arial" w:cs="Arial"/>
+                <w:position w:val="-1"/>
+              </w:rPr>
+            </w:pPr>
+            <w:r>
+              <w:rPr>
+                <w:rFonts w:ascii="Arial" w:eastAsia="Arial" w:hAnsi="Arial" w:cs="Arial"/>
+                <w:position w:val="-1"/>
+              </w:rPr>
+              <w:t>#TK</w:t>
+            </w:r>
+            <w:r>
+              <w:rPr>
+                <w:rFonts w:ascii="Arial" w:eastAsia="Arial" w:hAnsi="Arial" w:cs="Arial"/>
+                <w:position w:val="-1"/>
+              </w:rPr>
+              <w:t>42</w:t>
+            </w:r>
+            <w:r>
+              <w:rPr>
+                <w:rFonts w:ascii="Arial" w:eastAsia="Arial" w:hAnsi="Arial" w:cs="Arial"/>
+                <w:position w:val="-1"/>
+              </w:rPr>
+              <w:t xml:space="preserve">: </w:t>
+            </w:r>
+            <w:r>
+              <w:rPr>
+                <w:rFonts w:ascii="Arial" w:eastAsia="Arial" w:hAnsi="Arial" w:cs="Arial"/>
+                <w:position w:val="-1"/>
+              </w:rPr>
+              <w:t xml:space="preserve">Crear vista </w:t>
+            </w:r>
+            <w:proofErr w:type="spellStart"/>
+            <w:r>
+              <w:rPr>
+                <w:rFonts w:ascii="Arial" w:eastAsia="Arial" w:hAnsi="Arial" w:cs="Arial"/>
+                <w:position w:val="-1"/>
+              </w:rPr>
+              <w:t>log</w:t>
+            </w:r>
+            <w:r>
+              <w:rPr>
+                <w:rFonts w:ascii="Arial" w:eastAsia="Arial" w:hAnsi="Arial" w:cs="Arial"/>
+                <w:position w:val="-1"/>
+              </w:rPr>
+              <w:t>out</w:t>
+            </w:r>
+            <w:proofErr w:type="spellEnd"/>
+          </w:p>
+          <w:p>
+            <w:pPr>
+              <w:suppressAutoHyphens/>
+              <w:spacing w:after="240" w:line="240" w:lineRule="auto"/>
+              <w:ind w:hanging="2"/>
+              <w:rPr>
+                <w:rFonts w:ascii="Arial" w:eastAsia="Arial" w:hAnsi="Arial" w:cs="Arial"/>
+                <w:position w:val="-1"/>
+              </w:rPr>
+            </w:pPr>
+            <w:r>
+              <w:rPr>
+                <w:rFonts w:ascii="Arial" w:eastAsia="Arial" w:hAnsi="Arial" w:cs="Arial"/>
+                <w:position w:val="-1"/>
+              </w:rPr>
+              <w:t>#TK</w:t>
+            </w:r>
+            <w:r>
+              <w:rPr>
+                <w:rFonts w:ascii="Arial" w:eastAsia="Arial" w:hAnsi="Arial" w:cs="Arial"/>
+                <w:position w:val="-1"/>
+              </w:rPr>
+              <w:t>43</w:t>
+            </w:r>
+            <w:r>
+              <w:rPr>
+                <w:rFonts w:ascii="Arial" w:eastAsia="Arial" w:hAnsi="Arial" w:cs="Arial"/>
+                <w:position w:val="-1"/>
+              </w:rPr>
+              <w:t xml:space="preserve"> Crear formulario reactivo para </w:t>
+            </w:r>
+            <w:proofErr w:type="spellStart"/>
+            <w:r>
+              <w:rPr>
+                <w:rFonts w:ascii="Arial" w:eastAsia="Arial" w:hAnsi="Arial" w:cs="Arial"/>
+                <w:position w:val="-1"/>
+              </w:rPr>
+              <w:t>login</w:t>
+            </w:r>
+            <w:proofErr w:type="spellEnd"/>
+          </w:p>
+          <w:p>
+            <w:pPr>
+              <w:suppressAutoHyphens/>
+              <w:spacing w:after="240" w:line="240" w:lineRule="auto"/>
+              <w:ind w:hanging="2"/>
+              <w:rPr>
+                <w:rFonts w:ascii="Arial" w:eastAsia="Arial" w:hAnsi="Arial" w:cs="Arial"/>
+                <w:position w:val="-1"/>
+              </w:rPr>
+            </w:pPr>
+            <w:r>
+              <w:rPr>
+                <w:rFonts w:ascii="Arial" w:eastAsia="Arial" w:hAnsi="Arial" w:cs="Arial"/>
+                <w:position w:val="-1"/>
+              </w:rPr>
+              <w:t>#TK</w:t>
+            </w:r>
+            <w:r>
+              <w:rPr>
+                <w:rFonts w:ascii="Arial" w:eastAsia="Arial" w:hAnsi="Arial" w:cs="Arial"/>
+                <w:position w:val="-1"/>
+              </w:rPr>
+              <w:t>44</w:t>
+            </w:r>
+            <w:r>
+              <w:rPr>
+                <w:rFonts w:ascii="Arial" w:eastAsia="Arial" w:hAnsi="Arial" w:cs="Arial"/>
+                <w:position w:val="-1"/>
+              </w:rPr>
+              <w:t xml:space="preserve">: </w:t>
+            </w:r>
+            <w:r>
+              <w:rPr>
+                <w:rFonts w:ascii="Arial" w:eastAsia="Arial" w:hAnsi="Arial" w:cs="Arial"/>
+                <w:position w:val="-1"/>
+              </w:rPr>
+              <w:t xml:space="preserve">Crear formulario reactivo para </w:t>
+            </w:r>
+            <w:r>
+              <w:rPr>
+                <w:rFonts w:ascii="Arial" w:eastAsia="Arial" w:hAnsi="Arial" w:cs="Arial"/>
+                <w:position w:val="-1"/>
+              </w:rPr>
+              <w:t>registro</w:t>
+            </w:r>
+          </w:p>
+          <w:p>
+            <w:pPr>
+              <w:suppressAutoHyphens/>
+              <w:spacing w:after="240" w:line="240" w:lineRule="auto"/>
+              <w:ind w:hanging="2"/>
+              <w:rPr>
+                <w:rFonts w:ascii="Arial" w:eastAsia="Arial" w:hAnsi="Arial" w:cs="Arial"/>
+                <w:position w:val="-1"/>
+              </w:rPr>
+            </w:pPr>
+            <w:r>
+              <w:rPr>
+                <w:rFonts w:ascii="Arial" w:eastAsia="Arial" w:hAnsi="Arial" w:cs="Arial"/>
+                <w:position w:val="-1"/>
+              </w:rPr>
+              <w:t>#TK</w:t>
+            </w:r>
+            <w:r>
+              <w:rPr>
+                <w:rFonts w:ascii="Arial" w:eastAsia="Arial" w:hAnsi="Arial" w:cs="Arial"/>
+                <w:position w:val="-1"/>
+              </w:rPr>
+              <w:t>45</w:t>
+            </w:r>
+            <w:r>
+              <w:rPr>
+                <w:rFonts w:ascii="Arial" w:eastAsia="Arial" w:hAnsi="Arial" w:cs="Arial"/>
+                <w:position w:val="-1"/>
+              </w:rPr>
+              <w:t xml:space="preserve">: </w:t>
+            </w:r>
+            <w:r>
+              <w:rPr>
+                <w:rFonts w:ascii="Arial" w:eastAsia="Arial" w:hAnsi="Arial" w:cs="Arial"/>
+                <w:position w:val="-1"/>
+              </w:rPr>
+              <w:t>Django- crear modelo p</w:t>
+            </w:r>
+            <w:r>
+              <w:rPr>
+                <w:rFonts w:ascii="Arial" w:eastAsia="Arial" w:hAnsi="Arial" w:cs="Arial"/>
+                <w:position w:val="-1"/>
+              </w:rPr>
+              <w:t>roducto</w:t>
+            </w:r>
+          </w:p>
+          <w:p>
+            <w:pPr>
+              <w:suppressAutoHyphens/>
+              <w:spacing w:after="240" w:line="240" w:lineRule="auto"/>
+              <w:ind w:hanging="2"/>
+              <w:rPr>
+                <w:rFonts w:ascii="Arial" w:eastAsia="Arial" w:hAnsi="Arial" w:cs="Arial"/>
+                <w:position w:val="-1"/>
+              </w:rPr>
+            </w:pPr>
+            <w:r>
+              <w:rPr>
+                <w:rFonts w:ascii="Arial" w:eastAsia="Arial" w:hAnsi="Arial" w:cs="Arial"/>
+                <w:position w:val="-1"/>
+              </w:rPr>
+              <w:t>#TK4</w:t>
+            </w:r>
+            <w:r>
+              <w:rPr>
+                <w:rFonts w:ascii="Arial" w:eastAsia="Arial" w:hAnsi="Arial" w:cs="Arial"/>
+                <w:position w:val="-1"/>
+              </w:rPr>
+              <w:t>6</w:t>
+            </w:r>
+            <w:r>
+              <w:rPr>
+                <w:rFonts w:ascii="Arial" w:eastAsia="Arial" w:hAnsi="Arial" w:cs="Arial"/>
+                <w:position w:val="-1"/>
+              </w:rPr>
+              <w:t xml:space="preserve">: Django- crear modelo </w:t>
+            </w:r>
+            <w:r>
+              <w:rPr>
+                <w:rFonts w:ascii="Arial" w:eastAsia="Arial" w:hAnsi="Arial" w:cs="Arial"/>
+                <w:position w:val="-1"/>
+              </w:rPr>
+              <w:t>Categoría</w:t>
+            </w:r>
+          </w:p>
+          <w:p>
+            <w:pPr>
+              <w:suppressAutoHyphens/>
+              <w:spacing w:after="240" w:line="240" w:lineRule="auto"/>
+              <w:ind w:hanging="2"/>
+              <w:rPr>
+                <w:rFonts w:ascii="Arial" w:eastAsia="Arial" w:hAnsi="Arial" w:cs="Arial"/>
+                <w:position w:val="-1"/>
+              </w:rPr>
+            </w:pPr>
+            <w:r>
+              <w:rPr>
+                <w:rFonts w:ascii="Arial" w:eastAsia="Arial" w:hAnsi="Arial" w:cs="Arial"/>
+                <w:position w:val="-1"/>
+              </w:rPr>
+              <w:t>#TK4</w:t>
+            </w:r>
+            <w:r>
+              <w:rPr>
+                <w:rFonts w:ascii="Arial" w:eastAsia="Arial" w:hAnsi="Arial" w:cs="Arial"/>
+                <w:position w:val="-1"/>
+              </w:rPr>
+              <w:t>7</w:t>
+            </w:r>
+            <w:r>
+              <w:rPr>
+                <w:rFonts w:ascii="Arial" w:eastAsia="Arial" w:hAnsi="Arial" w:cs="Arial"/>
+                <w:position w:val="-1"/>
+              </w:rPr>
+              <w:t xml:space="preserve">: Django- crear </w:t>
+            </w:r>
+            <w:r>
+              <w:rPr>
+                <w:rFonts w:ascii="Arial" w:eastAsia="Arial" w:hAnsi="Arial" w:cs="Arial"/>
+                <w:position w:val="-1"/>
+              </w:rPr>
+              <w:t xml:space="preserve">serial </w:t>
+            </w:r>
+            <w:proofErr w:type="spellStart"/>
+            <w:r>
+              <w:rPr>
+                <w:rFonts w:ascii="Arial" w:eastAsia="Arial" w:hAnsi="Arial" w:cs="Arial"/>
+                <w:position w:val="-1"/>
+              </w:rPr>
+              <w:t>layser</w:t>
+            </w:r>
+            <w:proofErr w:type="spellEnd"/>
+            <w:r>
+              <w:rPr>
+                <w:rFonts w:ascii="Arial" w:eastAsia="Arial" w:hAnsi="Arial" w:cs="Arial"/>
+                <w:position w:val="-1"/>
+              </w:rPr>
+              <w:t xml:space="preserve"> de productos</w:t>
+            </w:r>
+          </w:p>
+          <w:p>
+            <w:pPr>
+              <w:suppressAutoHyphens/>
+              <w:spacing w:after="240" w:line="240" w:lineRule="auto"/>
+              <w:ind w:hanging="2"/>
+              <w:rPr>
+                <w:rFonts w:ascii="Arial" w:eastAsia="Arial" w:hAnsi="Arial" w:cs="Arial"/>
+                <w:position w:val="-1"/>
+              </w:rPr>
+            </w:pPr>
+            <w:r>
+              <w:rPr>
+                <w:rFonts w:ascii="Arial" w:eastAsia="Arial" w:hAnsi="Arial" w:cs="Arial"/>
+                <w:position w:val="-1"/>
+              </w:rPr>
+              <w:t>#TK4</w:t>
+            </w:r>
+            <w:r>
+              <w:rPr>
+                <w:rFonts w:ascii="Arial" w:eastAsia="Arial" w:hAnsi="Arial" w:cs="Arial"/>
+                <w:position w:val="-1"/>
+              </w:rPr>
+              <w:t>8</w:t>
+            </w:r>
+            <w:r>
+              <w:rPr>
+                <w:rFonts w:ascii="Arial" w:eastAsia="Arial" w:hAnsi="Arial" w:cs="Arial"/>
+                <w:position w:val="-1"/>
+              </w:rPr>
+              <w:t xml:space="preserve">: Django- crear </w:t>
+            </w:r>
+            <w:r>
+              <w:rPr>
+                <w:rFonts w:ascii="Arial" w:eastAsia="Arial" w:hAnsi="Arial" w:cs="Arial"/>
+                <w:position w:val="-1"/>
+              </w:rPr>
+              <w:t xml:space="preserve">serial </w:t>
+            </w:r>
+            <w:proofErr w:type="spellStart"/>
+            <w:r>
+              <w:rPr>
+                <w:rFonts w:ascii="Arial" w:eastAsia="Arial" w:hAnsi="Arial" w:cs="Arial"/>
+                <w:position w:val="-1"/>
+              </w:rPr>
+              <w:t>layser</w:t>
+            </w:r>
+            <w:proofErr w:type="spellEnd"/>
+            <w:r>
+              <w:rPr>
+                <w:rFonts w:ascii="Arial" w:eastAsia="Arial" w:hAnsi="Arial" w:cs="Arial"/>
+                <w:position w:val="-1"/>
+              </w:rPr>
+              <w:t xml:space="preserve"> de </w:t>
+            </w:r>
+            <w:r>
+              <w:rPr>
+                <w:rFonts w:ascii="Arial" w:eastAsia="Arial" w:hAnsi="Arial" w:cs="Arial"/>
+                <w:position w:val="-1"/>
+              </w:rPr>
+              <w:t>categorías</w:t>
+            </w:r>
+          </w:p>
+          <w:p>
+            <w:pPr>
+              <w:suppressAutoHyphens/>
+              <w:spacing w:after="240" w:line="240" w:lineRule="auto"/>
+              <w:ind w:hanging="2"/>
+              <w:rPr>
+                <w:rFonts w:ascii="Arial" w:eastAsia="Arial" w:hAnsi="Arial" w:cs="Arial"/>
+                <w:position w:val="-1"/>
+              </w:rPr>
+            </w:pPr>
+            <w:r>
+              <w:rPr>
+                <w:rFonts w:ascii="Arial" w:eastAsia="Arial" w:hAnsi="Arial" w:cs="Arial"/>
+                <w:position w:val="-1"/>
+              </w:rPr>
+              <w:t>#TK4</w:t>
+            </w:r>
+            <w:r>
+              <w:rPr>
+                <w:rFonts w:ascii="Arial" w:eastAsia="Arial" w:hAnsi="Arial" w:cs="Arial"/>
+                <w:position w:val="-1"/>
+              </w:rPr>
+              <w:t>9</w:t>
+            </w:r>
+            <w:r>
+              <w:rPr>
+                <w:rFonts w:ascii="Arial" w:eastAsia="Arial" w:hAnsi="Arial" w:cs="Arial"/>
+                <w:position w:val="-1"/>
+              </w:rPr>
+              <w:t xml:space="preserve">: Django- crear </w:t>
+            </w:r>
+            <w:r>
+              <w:rPr>
+                <w:rFonts w:ascii="Arial" w:eastAsia="Arial" w:hAnsi="Arial" w:cs="Arial"/>
+                <w:position w:val="-1"/>
+              </w:rPr>
+              <w:t>vista para hacer el CRUD de productos</w:t>
+            </w:r>
+          </w:p>
+          <w:p>
+            <w:pPr>
+              <w:suppressAutoHyphens/>
+              <w:spacing w:after="240" w:line="240" w:lineRule="auto"/>
+              <w:ind w:hanging="2"/>
+              <w:rPr>
+                <w:rFonts w:ascii="Arial" w:eastAsia="Arial" w:hAnsi="Arial" w:cs="Arial"/>
+                <w:position w:val="-1"/>
+              </w:rPr>
+            </w:pPr>
+            <w:r>
+              <w:rPr>
+                <w:rFonts w:ascii="Arial" w:eastAsia="Arial" w:hAnsi="Arial" w:cs="Arial"/>
+                <w:position w:val="-1"/>
+              </w:rPr>
+              <w:t>#TK</w:t>
+            </w:r>
+            <w:r>
+              <w:rPr>
+                <w:rFonts w:ascii="Arial" w:eastAsia="Arial" w:hAnsi="Arial" w:cs="Arial"/>
+                <w:position w:val="-1"/>
+              </w:rPr>
+              <w:t>50</w:t>
+            </w:r>
+            <w:r>
+              <w:rPr>
+                <w:rFonts w:ascii="Arial" w:eastAsia="Arial" w:hAnsi="Arial" w:cs="Arial"/>
+                <w:position w:val="-1"/>
+              </w:rPr>
+              <w:t xml:space="preserve">: Django- </w:t>
+            </w:r>
+            <w:r>
+              <w:rPr>
+                <w:rFonts w:ascii="Arial" w:eastAsia="Arial" w:hAnsi="Arial" w:cs="Arial"/>
+                <w:position w:val="-1"/>
+              </w:rPr>
+              <w:t xml:space="preserve">Crear </w:t>
+            </w:r>
+            <w:r>
+              <w:rPr>
+                <w:rFonts w:ascii="Arial" w:eastAsia="Arial" w:hAnsi="Arial" w:cs="Arial"/>
+                <w:position w:val="-1"/>
+              </w:rPr>
+              <w:t xml:space="preserve">vista para </w:t>
+            </w:r>
+            <w:r>
+              <w:rPr>
+                <w:rFonts w:ascii="Arial" w:eastAsia="Arial" w:hAnsi="Arial" w:cs="Arial"/>
+                <w:position w:val="-1"/>
+              </w:rPr>
+              <w:t xml:space="preserve">hacer </w:t>
+            </w:r>
+            <w:r>
+              <w:rPr>
+                <w:rFonts w:ascii="Arial" w:eastAsia="Arial" w:hAnsi="Arial" w:cs="Arial"/>
+                <w:position w:val="-1"/>
+              </w:rPr>
+              <w:t>el CRUD de</w:t>
+            </w:r>
+            <w:r>
+              <w:rPr>
+                <w:rFonts w:ascii="Arial" w:eastAsia="Arial" w:hAnsi="Arial" w:cs="Arial"/>
+                <w:position w:val="-1"/>
+              </w:rPr>
+              <w:t xml:space="preserve"> categorías</w:t>
+            </w:r>
+          </w:p>
+          <w:p>
+            <w:pPr>
+              <w:suppressAutoHyphens/>
+              <w:spacing w:after="240" w:line="240" w:lineRule="auto"/>
+              <w:ind w:hanging="2"/>
+              <w:rPr>
+                <w:rFonts w:ascii="Arial" w:eastAsia="Arial" w:hAnsi="Arial" w:cs="Arial"/>
+                <w:position w:val="-1"/>
+              </w:rPr>
+            </w:pPr>
+            <w:r>
+              <w:rPr>
+                <w:rFonts w:ascii="Arial" w:eastAsia="Arial" w:hAnsi="Arial" w:cs="Arial"/>
+                <w:position w:val="-1"/>
+              </w:rPr>
+              <w:t>#TK</w:t>
+            </w:r>
+            <w:r>
+              <w:rPr>
+                <w:rFonts w:ascii="Arial" w:eastAsia="Arial" w:hAnsi="Arial" w:cs="Arial"/>
+                <w:position w:val="-1"/>
+              </w:rPr>
+              <w:t>5</w:t>
+            </w:r>
+            <w:r>
+              <w:rPr>
+                <w:rFonts w:ascii="Arial" w:eastAsia="Arial" w:hAnsi="Arial" w:cs="Arial"/>
+                <w:position w:val="-1"/>
+              </w:rPr>
+              <w:t>1</w:t>
+            </w:r>
+            <w:r>
+              <w:rPr>
+                <w:rFonts w:ascii="Arial" w:eastAsia="Arial" w:hAnsi="Arial" w:cs="Arial"/>
+                <w:position w:val="-1"/>
+              </w:rPr>
+              <w:t xml:space="preserve">: </w:t>
+            </w:r>
+            <w:r>
+              <w:rPr>
+                <w:rFonts w:ascii="Arial" w:eastAsia="Arial" w:hAnsi="Arial" w:cs="Arial"/>
+                <w:position w:val="-1"/>
+              </w:rPr>
+              <w:t>Angular – crear formulario reactivo para cargar productos</w:t>
+            </w:r>
+          </w:p>
+          <w:p>
+            <w:pPr>
+              <w:suppressAutoHyphens/>
+              <w:spacing w:after="240" w:line="240" w:lineRule="auto"/>
+              <w:ind w:hanging="2"/>
+              <w:rPr>
+                <w:rFonts w:ascii="Arial" w:eastAsia="Arial" w:hAnsi="Arial" w:cs="Arial"/>
+                <w:position w:val="-1"/>
+              </w:rPr>
+            </w:pPr>
+            <w:r>
+              <w:rPr>
+                <w:rFonts w:ascii="Arial" w:eastAsia="Arial" w:hAnsi="Arial" w:cs="Arial"/>
+                <w:position w:val="-1"/>
+              </w:rPr>
+              <w:t>#TK</w:t>
+            </w:r>
+            <w:r>
+              <w:rPr>
+                <w:rFonts w:ascii="Arial" w:eastAsia="Arial" w:hAnsi="Arial" w:cs="Arial"/>
+                <w:position w:val="-1"/>
+              </w:rPr>
+              <w:t>5</w:t>
+            </w:r>
+            <w:r>
+              <w:rPr>
+                <w:rFonts w:ascii="Arial" w:eastAsia="Arial" w:hAnsi="Arial" w:cs="Arial"/>
+                <w:position w:val="-1"/>
+              </w:rPr>
+              <w:t>2</w:t>
+            </w:r>
+            <w:r>
+              <w:rPr>
+                <w:rFonts w:ascii="Arial" w:eastAsia="Arial" w:hAnsi="Arial" w:cs="Arial"/>
+                <w:position w:val="-1"/>
+              </w:rPr>
+              <w:t xml:space="preserve">: </w:t>
+            </w:r>
+            <w:r>
+              <w:rPr>
+                <w:rFonts w:ascii="Arial" w:eastAsia="Arial" w:hAnsi="Arial" w:cs="Arial"/>
+                <w:position w:val="-1"/>
+              </w:rPr>
+              <w:t xml:space="preserve">Angular – crear formulario reactivo para </w:t>
+            </w:r>
+            <w:r>
+              <w:rPr>
+                <w:rFonts w:ascii="Arial" w:eastAsia="Arial" w:hAnsi="Arial" w:cs="Arial"/>
+                <w:position w:val="-1"/>
+              </w:rPr>
+              <w:t>editar</w:t>
+            </w:r>
+            <w:r>
+              <w:rPr>
+                <w:rFonts w:ascii="Arial" w:eastAsia="Arial" w:hAnsi="Arial" w:cs="Arial"/>
+                <w:position w:val="-1"/>
+              </w:rPr>
+              <w:t xml:space="preserve"> productos</w:t>
+            </w:r>
+          </w:p>
+          <w:p>
+            <w:pPr>
+              <w:suppressAutoHyphens/>
+              <w:spacing w:after="240" w:line="240" w:lineRule="auto"/>
+              <w:ind w:hanging="2"/>
+              <w:rPr>
+                <w:rFonts w:ascii="Arial" w:eastAsia="Arial" w:hAnsi="Arial" w:cs="Arial"/>
+                <w:position w:val="-1"/>
+              </w:rPr>
+            </w:pPr>
+            <w:r>
+              <w:rPr>
+                <w:rFonts w:ascii="Arial" w:eastAsia="Arial" w:hAnsi="Arial" w:cs="Arial"/>
+                <w:position w:val="-1"/>
+              </w:rPr>
+              <w:t>#TK</w:t>
+            </w:r>
+            <w:r>
+              <w:rPr>
+                <w:rFonts w:ascii="Arial" w:eastAsia="Arial" w:hAnsi="Arial" w:cs="Arial"/>
+                <w:position w:val="-1"/>
+              </w:rPr>
+              <w:t>5</w:t>
+            </w:r>
+            <w:r>
+              <w:rPr>
+                <w:rFonts w:ascii="Arial" w:eastAsia="Arial" w:hAnsi="Arial" w:cs="Arial"/>
+                <w:position w:val="-1"/>
+              </w:rPr>
+              <w:t>3</w:t>
+            </w:r>
+            <w:r>
+              <w:rPr>
+                <w:rFonts w:ascii="Arial" w:eastAsia="Arial" w:hAnsi="Arial" w:cs="Arial"/>
+                <w:position w:val="-1"/>
+              </w:rPr>
+              <w:t xml:space="preserve">: </w:t>
+            </w:r>
+            <w:r>
+              <w:rPr>
+                <w:rFonts w:ascii="Arial" w:eastAsia="Arial" w:hAnsi="Arial" w:cs="Arial"/>
+                <w:position w:val="-1"/>
+              </w:rPr>
+              <w:t xml:space="preserve">Angular – crear formulario reactivo para cargar </w:t>
+            </w:r>
+            <w:r>
+              <w:rPr>
+                <w:rFonts w:ascii="Arial" w:eastAsia="Arial" w:hAnsi="Arial" w:cs="Arial"/>
+                <w:position w:val="-1"/>
+              </w:rPr>
+              <w:t>categorías</w:t>
+            </w:r>
+          </w:p>
+          <w:p>
+            <w:pPr>
+              <w:suppressAutoHyphens/>
+              <w:spacing w:after="240" w:line="240" w:lineRule="auto"/>
+              <w:ind w:hanging="2"/>
+              <w:rPr>
+                <w:rFonts w:ascii="Arial" w:eastAsia="Arial" w:hAnsi="Arial" w:cs="Arial"/>
+                <w:position w:val="-1"/>
+              </w:rPr>
+            </w:pPr>
+            <w:r>
+              <w:rPr>
+                <w:rFonts w:ascii="Arial" w:eastAsia="Arial" w:hAnsi="Arial" w:cs="Arial"/>
+                <w:position w:val="-1"/>
+              </w:rPr>
+              <w:t>#TK</w:t>
+            </w:r>
+            <w:r>
+              <w:rPr>
+                <w:rFonts w:ascii="Arial" w:eastAsia="Arial" w:hAnsi="Arial" w:cs="Arial"/>
+                <w:position w:val="-1"/>
+              </w:rPr>
+              <w:t>5</w:t>
+            </w:r>
+            <w:r>
+              <w:rPr>
+                <w:rFonts w:ascii="Arial" w:eastAsia="Arial" w:hAnsi="Arial" w:cs="Arial"/>
+                <w:position w:val="-1"/>
+              </w:rPr>
+              <w:t>4</w:t>
+            </w:r>
+            <w:r>
+              <w:rPr>
+                <w:rFonts w:ascii="Arial" w:eastAsia="Arial" w:hAnsi="Arial" w:cs="Arial"/>
+                <w:position w:val="-1"/>
+              </w:rPr>
+              <w:t xml:space="preserve">: </w:t>
+            </w:r>
+            <w:r>
+              <w:rPr>
+                <w:rFonts w:ascii="Arial" w:eastAsia="Arial" w:hAnsi="Arial" w:cs="Arial"/>
+                <w:position w:val="-1"/>
+              </w:rPr>
+              <w:t xml:space="preserve">Angular – crear formulario reactivo para </w:t>
+            </w:r>
+            <w:r>
+              <w:rPr>
+                <w:rFonts w:ascii="Arial" w:eastAsia="Arial" w:hAnsi="Arial" w:cs="Arial"/>
+                <w:position w:val="-1"/>
+              </w:rPr>
+              <w:t>editar categorías</w:t>
+            </w:r>
+          </w:p>
+          <w:p>
+            <w:pPr>
+              <w:suppressAutoHyphens/>
+              <w:spacing w:after="240" w:line="240" w:lineRule="auto"/>
+              <w:ind w:hanging="2"/>
+              <w:rPr>
+                <w:rFonts w:ascii="Arial" w:eastAsia="Arial" w:hAnsi="Arial" w:cs="Arial"/>
+                <w:position w:val="-1"/>
+              </w:rPr>
+            </w:pPr>
+            <w:r>
+              <w:rPr>
+                <w:rFonts w:ascii="Arial" w:eastAsia="Arial" w:hAnsi="Arial" w:cs="Arial"/>
+                <w:position w:val="-1"/>
+              </w:rPr>
+              <w:t>#TK</w:t>
+            </w:r>
+            <w:r>
+              <w:rPr>
+                <w:rFonts w:ascii="Arial" w:eastAsia="Arial" w:hAnsi="Arial" w:cs="Arial"/>
+                <w:position w:val="-1"/>
+              </w:rPr>
+              <w:t>5</w:t>
+            </w:r>
+            <w:r>
+              <w:rPr>
+                <w:rFonts w:ascii="Arial" w:eastAsia="Arial" w:hAnsi="Arial" w:cs="Arial"/>
+                <w:position w:val="-1"/>
+              </w:rPr>
+              <w:t>5</w:t>
+            </w:r>
+            <w:r>
+              <w:rPr>
+                <w:rFonts w:ascii="Arial" w:eastAsia="Arial" w:hAnsi="Arial" w:cs="Arial"/>
+                <w:position w:val="-1"/>
+              </w:rPr>
+              <w:t xml:space="preserve">: </w:t>
+            </w:r>
+            <w:r>
+              <w:rPr>
+                <w:rFonts w:ascii="Arial" w:eastAsia="Arial" w:hAnsi="Arial" w:cs="Arial"/>
+                <w:position w:val="-1"/>
+              </w:rPr>
+              <w:t xml:space="preserve">Crear servicio para conectarse a la API </w:t>
+            </w:r>
+            <w:proofErr w:type="spellStart"/>
+            <w:r>
+              <w:rPr>
+                <w:rFonts w:ascii="Arial" w:eastAsia="Arial" w:hAnsi="Arial" w:cs="Arial"/>
+                <w:position w:val="-1"/>
+              </w:rPr>
+              <w:t>Rest</w:t>
+            </w:r>
+            <w:proofErr w:type="spellEnd"/>
+            <w:r>
+              <w:rPr>
+                <w:rFonts w:ascii="Arial" w:eastAsia="Arial" w:hAnsi="Arial" w:cs="Arial"/>
+                <w:position w:val="-1"/>
+              </w:rPr>
+              <w:t xml:space="preserve"> para realizar el CRUD</w:t>
+            </w:r>
+          </w:p>
+          <w:p>
+            <w:pPr>
+              <w:suppressAutoHyphens/>
+              <w:spacing w:after="240" w:line="240" w:lineRule="auto"/>
+              <w:rPr>
+                <w:rFonts w:ascii="Arial" w:eastAsia="Arial" w:hAnsi="Arial" w:cs="Arial"/>
+                <w:position w:val="-1"/>
+              </w:rPr>
+            </w:pPr>
+          </w:p>
+          <w:p>
+            <w:pPr>
+              <w:suppressAutoHyphens/>
+              <w:spacing w:after="240" w:line="240" w:lineRule="auto"/>
+              <w:ind w:hanging="2"/>
+            </w:pPr>
+          </w:p>
+        </w:tc>
+      </w:tr>
+      <w:tr>
+        <w:tc>
+          <w:tcPr>
+            <w:tcW w:w="2410" w:type="dxa"/>
+            <w:tcBorders>
+              <w:top w:val="single" w:sz="4" w:space="0" w:color="000000"/>
+              <w:left w:val="single" w:sz="4" w:space="0" w:color="000000"/>
+              <w:bottom w:val="single" w:sz="4" w:space="0" w:color="000000"/>
+              <w:right w:val="single" w:sz="4" w:space="0" w:color="000000"/>
+            </w:tcBorders>
+            <w:shd w:val="clear" w:color="auto" w:fill="FFFFFF"/>
+            <w:tcMar>
+              <w:left w:w="200" w:type="dxa"/>
+              <w:right w:w="200" w:type="dxa"/>
+            </w:tcMar>
+          </w:tcPr>
+          <w:p>
+            <w:pPr>
+              <w:suppressAutoHyphens/>
+              <w:spacing w:after="240" w:line="240" w:lineRule="auto"/>
+              <w:ind w:hanging="2"/>
+            </w:pPr>
+            <w:r>
+              <w:rPr>
+                <w:rFonts w:ascii="Arial" w:eastAsia="Arial" w:hAnsi="Arial" w:cs="Arial"/>
+                <w:i/>
+                <w:color w:val="1F2328"/>
+                <w:position w:val="-1"/>
+                <w:sz w:val="24"/>
+              </w:rPr>
+              <w:lastRenderedPageBreak/>
+              <w:t>Responsabilidades</w:t>
+            </w:r>
+          </w:p>
+        </w:tc>
+        <w:tc>
+          <w:tcPr>
+            <w:tcW w:w="7796" w:type="dxa"/>
+            <w:tcBorders>
+              <w:top w:val="single" w:sz="4" w:space="0" w:color="000000"/>
+              <w:left w:val="single" w:sz="4" w:space="0" w:color="000000"/>
+              <w:bottom w:val="single" w:sz="4" w:space="0" w:color="000000"/>
+              <w:right w:val="single" w:sz="4" w:space="0" w:color="000000"/>
+            </w:tcBorders>
+            <w:shd w:val="clear" w:color="auto" w:fill="FFFFFF"/>
+            <w:tcMar>
+              <w:left w:w="200" w:type="dxa"/>
+              <w:right w:w="200" w:type="dxa"/>
+            </w:tcMar>
+          </w:tcPr>
+          <w:p>
+            <w:pPr>
+              <w:suppressAutoHyphens/>
+              <w:spacing w:after="240" w:line="240" w:lineRule="auto"/>
+              <w:rPr>
+                <w:rFonts w:ascii="Arial" w:eastAsia="Segoe UI Symbol" w:hAnsi="Arial" w:cs="Arial"/>
+                <w:i/>
+                <w:color w:val="1F2328"/>
+                <w:position w:val="-1"/>
+                <w:sz w:val="24"/>
+              </w:rPr>
+            </w:pPr>
+            <w:r>
+              <w:rPr>
+                <w:rFonts w:ascii="Arial" w:eastAsia="Segoe UI Symbol" w:hAnsi="Arial" w:cs="Arial"/>
+                <w:iCs/>
+                <w:color w:val="1F2328"/>
+                <w:position w:val="-1"/>
+                <w:sz w:val="24"/>
+              </w:rPr>
+              <w:t>●</w:t>
+            </w:r>
+            <w:r>
+              <w:rPr>
+                <w:rFonts w:ascii="Arial" w:eastAsia="Segoe UI Symbol" w:hAnsi="Arial" w:cs="Arial"/>
+                <w:iCs/>
+                <w:color w:val="1F2328"/>
+                <w:position w:val="-1"/>
+                <w:sz w:val="24"/>
+              </w:rPr>
+              <w:t xml:space="preserve"> </w:t>
+            </w:r>
+            <w:r>
+              <w:rPr>
+                <w:rFonts w:ascii="Arial" w:eastAsia="Segoe UI Symbol" w:hAnsi="Arial" w:cs="Arial"/>
+                <w:i/>
+                <w:color w:val="1F2328"/>
+                <w:position w:val="-1"/>
+                <w:sz w:val="24"/>
+              </w:rPr>
+              <w:t xml:space="preserve">Incorporar formularios reactivos de Registro y </w:t>
+            </w:r>
+            <w:proofErr w:type="spellStart"/>
+            <w:r>
+              <w:rPr>
+                <w:rFonts w:ascii="Arial" w:eastAsia="Segoe UI Symbol" w:hAnsi="Arial" w:cs="Arial"/>
+                <w:i/>
+                <w:color w:val="1F2328"/>
+                <w:position w:val="-1"/>
+                <w:sz w:val="24"/>
+              </w:rPr>
+              <w:t>Login</w:t>
+            </w:r>
+            <w:proofErr w:type="spellEnd"/>
+            <w:r>
+              <w:rPr>
+                <w:rFonts w:ascii="Arial" w:eastAsia="Segoe UI Symbol" w:hAnsi="Arial" w:cs="Arial"/>
+                <w:i/>
+                <w:color w:val="1F2328"/>
+                <w:position w:val="-1"/>
+                <w:sz w:val="24"/>
+              </w:rPr>
+              <w:t xml:space="preserve"> para la autenticación y formularios para la manipulación (Alta) de servicios/productos/suscripción, según el caso con sus respectivas validaciones.</w:t>
+            </w:r>
+          </w:p>
+          <w:p>
+            <w:pPr>
+              <w:ind w:left="69"/>
+            </w:pPr>
+            <w:r>
+              <w:rPr>
+                <w:rStyle w:val="nfasis"/>
+                <w:rFonts w:ascii="Segoe UI" w:hAnsi="Segoe UI" w:cs="Segoe UI"/>
+                <w:color w:val="1D2125"/>
+                <w:sz w:val="23"/>
+                <w:szCs w:val="23"/>
+              </w:rPr>
+              <w:t>Diseño de los formularios:</w:t>
+            </w:r>
+            <w:r>
+              <w:rPr>
+                <w:rFonts w:ascii="Segoe UI" w:hAnsi="Segoe UI" w:cs="Segoe UI"/>
+                <w:color w:val="1D2125"/>
+                <w:sz w:val="23"/>
+                <w:szCs w:val="23"/>
+              </w:rPr>
+              <w:br/>
+              <w:t xml:space="preserve"> Deberán estar conformados por </w:t>
+            </w:r>
+            <w:r>
+              <w:rPr>
+                <w:rStyle w:val="Textoennegrita"/>
+                <w:rFonts w:ascii="Segoe UI" w:hAnsi="Segoe UI" w:cs="Segoe UI"/>
+                <w:color w:val="1D2125"/>
+                <w:sz w:val="23"/>
+                <w:szCs w:val="23"/>
+              </w:rPr>
+              <w:t>input </w:t>
+            </w:r>
+            <w:proofErr w:type="spellStart"/>
+            <w:r>
+              <w:rPr>
+                <w:rFonts w:ascii="Segoe UI" w:hAnsi="Segoe UI" w:cs="Segoe UI"/>
+                <w:color w:val="1D2125"/>
+                <w:sz w:val="23"/>
+                <w:szCs w:val="23"/>
+              </w:rPr>
+              <w:t>types</w:t>
+            </w:r>
+            <w:proofErr w:type="spellEnd"/>
+            <w:r>
+              <w:rPr>
+                <w:rFonts w:ascii="Segoe UI" w:hAnsi="Segoe UI" w:cs="Segoe UI"/>
+                <w:color w:val="1D2125"/>
+                <w:sz w:val="23"/>
+                <w:szCs w:val="23"/>
+              </w:rPr>
+              <w:t xml:space="preserve"> acorde al dato que se va a ingresar</w:t>
+            </w:r>
+            <w:r>
+              <w:rPr>
+                <w:rFonts w:ascii="Segoe UI" w:hAnsi="Segoe UI" w:cs="Segoe UI"/>
+                <w:color w:val="1D2125"/>
+                <w:sz w:val="23"/>
+                <w:szCs w:val="23"/>
+                <w:shd w:val="clear" w:color="auto" w:fill="F8F9FA"/>
+              </w:rPr>
+              <w:t xml:space="preserve"> (</w:t>
+            </w:r>
+            <w:hyperlink r:id="rId15" w:tgtFrame="_blank" w:history="1">
+              <w:r>
+                <w:rPr>
+                  <w:rStyle w:val="Hipervnculo"/>
+                  <w:rFonts w:ascii="Segoe UI" w:hAnsi="Segoe UI" w:cs="Segoe UI"/>
+                  <w:color w:val="47ACE5"/>
+                  <w:sz w:val="23"/>
+                  <w:szCs w:val="23"/>
+                </w:rPr>
+                <w:t>https://developer.mozilla.org/es/docs/Web/HTML/Element/input</w:t>
+              </w:r>
+            </w:hyperlink>
+            <w:r>
+              <w:rPr>
+                <w:rFonts w:ascii="Segoe UI" w:hAnsi="Segoe UI" w:cs="Segoe UI"/>
+                <w:color w:val="1D2125"/>
+                <w:sz w:val="23"/>
+                <w:szCs w:val="23"/>
+              </w:rPr>
+              <w:t>)</w:t>
+            </w:r>
+            <w:r>
+              <w:rPr>
+                <w:rFonts w:ascii="Segoe UI" w:hAnsi="Segoe UI" w:cs="Segoe UI"/>
+                <w:color w:val="1D2125"/>
+                <w:sz w:val="23"/>
+                <w:szCs w:val="23"/>
+              </w:rPr>
+              <w:br/>
+              <w:t>- Deberán informar al usuario mediante mensajes personalizados (Validaciones)</w:t>
+            </w:r>
+            <w:r>
+              <w:rPr>
+                <w:rFonts w:ascii="Segoe UI" w:hAnsi="Segoe UI" w:cs="Segoe UI"/>
+                <w:color w:val="1D2125"/>
+                <w:sz w:val="23"/>
+                <w:szCs w:val="23"/>
+              </w:rPr>
+              <w:br/>
+              <w:t>- Deberán respetar los colores semánticos que propone Bootstrap, </w:t>
+            </w:r>
+            <w:hyperlink r:id="rId16" w:tgtFrame="_blank" w:history="1">
+              <w:r>
+                <w:rPr>
+                  <w:rStyle w:val="Hipervnculo"/>
+                  <w:rFonts w:ascii="Segoe UI" w:hAnsi="Segoe UI" w:cs="Segoe UI"/>
+                  <w:color w:val="47ACE5"/>
+                  <w:sz w:val="23"/>
+                  <w:szCs w:val="23"/>
+                </w:rPr>
+                <w:t>https://getbootstrap.com/docs/5.0/utilities/borders/</w:t>
+              </w:r>
+            </w:hyperlink>
+            <w:r>
+              <w:rPr>
+                <w:rFonts w:ascii="Segoe UI" w:hAnsi="Segoe UI" w:cs="Segoe UI"/>
+                <w:color w:val="1D2125"/>
+                <w:sz w:val="23"/>
+                <w:szCs w:val="23"/>
+              </w:rPr>
+              <w:t> Por ej.</w:t>
+            </w:r>
+            <w:r>
+              <w:rPr>
+                <w:rFonts w:ascii="Segoe UI" w:hAnsi="Segoe UI" w:cs="Segoe UI"/>
+                <w:color w:val="1D2125"/>
+                <w:sz w:val="23"/>
+                <w:szCs w:val="23"/>
+                <w:shd w:val="clear" w:color="auto" w:fill="F8F9FA"/>
+              </w:rPr>
+              <w:t> </w:t>
+            </w:r>
+          </w:p>
+          <w:p>
+            <w:pPr>
+              <w:numPr>
+                <w:ilvl w:val="0"/>
+                <w:numId w:val="15"/>
+              </w:numPr>
+              <w:spacing w:before="100" w:beforeAutospacing="1" w:after="100" w:afterAutospacing="1" w:line="240" w:lineRule="auto"/>
+              <w:rPr>
+                <w:rFonts w:ascii="Segoe UI" w:hAnsi="Segoe UI" w:cs="Segoe UI"/>
+                <w:color w:val="1D2125"/>
+                <w:sz w:val="23"/>
+                <w:szCs w:val="23"/>
+                <w:lang w:val="en-US"/>
+              </w:rPr>
+            </w:pPr>
+            <w:r>
+              <w:rPr>
+                <w:rFonts w:ascii="Segoe UI" w:hAnsi="Segoe UI" w:cs="Segoe UI"/>
+                <w:color w:val="1D2125"/>
+                <w:sz w:val="23"/>
+                <w:szCs w:val="23"/>
+                <w:lang w:val="en-US"/>
+              </w:rPr>
+              <w:t>&lt;span class="border border-success"&gt;&lt;/span&gt;</w:t>
+            </w:r>
+          </w:p>
+          <w:p>
+            <w:pPr>
+              <w:numPr>
+                <w:ilvl w:val="0"/>
+                <w:numId w:val="15"/>
+              </w:numPr>
+              <w:spacing w:before="100" w:beforeAutospacing="1" w:after="100" w:afterAutospacing="1" w:line="240" w:lineRule="auto"/>
+              <w:rPr>
+                <w:rFonts w:ascii="Segoe UI" w:hAnsi="Segoe UI" w:cs="Segoe UI"/>
+                <w:color w:val="1D2125"/>
+                <w:sz w:val="23"/>
+                <w:szCs w:val="23"/>
+                <w:lang w:val="en-US"/>
+              </w:rPr>
+            </w:pPr>
+            <w:r>
+              <w:rPr>
+                <w:rFonts w:ascii="Segoe UI" w:hAnsi="Segoe UI" w:cs="Segoe UI"/>
+                <w:color w:val="1D2125"/>
+                <w:sz w:val="23"/>
+                <w:szCs w:val="23"/>
+                <w:lang w:val="en-US"/>
+              </w:rPr>
+              <w:t>&lt;span class="border border-danger"&gt;&lt;/span&gt;</w:t>
+            </w:r>
+          </w:p>
+          <w:p>
+            <w:pPr>
+              <w:suppressAutoHyphens/>
+              <w:spacing w:after="240" w:line="240" w:lineRule="auto"/>
+              <w:rPr>
+                <w:rFonts w:ascii="Arial" w:eastAsia="Arial" w:hAnsi="Arial" w:cs="Arial"/>
+                <w:i/>
+                <w:color w:val="1F2328"/>
+                <w:position w:val="-1"/>
+                <w:sz w:val="24"/>
+              </w:rPr>
+            </w:pPr>
+            <w:r>
+              <w:rPr>
+                <w:rFonts w:ascii="Arial" w:eastAsia="Segoe UI Symbol" w:hAnsi="Arial" w:cs="Arial"/>
+                <w:iCs/>
+                <w:color w:val="1F2328"/>
+                <w:position w:val="-1"/>
+                <w:sz w:val="24"/>
+              </w:rPr>
+              <w:t>●</w:t>
+            </w:r>
+            <w:r>
+              <w:rPr>
+                <w:rFonts w:ascii="Arial" w:eastAsia="Arial" w:hAnsi="Arial" w:cs="Arial"/>
+                <w:iCs/>
+                <w:color w:val="1F2328"/>
+                <w:position w:val="-1"/>
+                <w:sz w:val="24"/>
+              </w:rPr>
+              <w:t xml:space="preserve"> </w:t>
+            </w:r>
+            <w:r>
+              <w:rPr>
+                <w:rFonts w:ascii="Arial" w:eastAsia="Arial" w:hAnsi="Arial" w:cs="Arial"/>
+                <w:i/>
+                <w:color w:val="1F2328"/>
+                <w:position w:val="-1"/>
+                <w:sz w:val="24"/>
+              </w:rPr>
+              <w:t xml:space="preserve">Conexión con el </w:t>
+            </w:r>
+            <w:proofErr w:type="spellStart"/>
+            <w:r>
+              <w:rPr>
+                <w:rFonts w:ascii="Arial" w:eastAsia="Arial" w:hAnsi="Arial" w:cs="Arial"/>
+                <w:i/>
+                <w:color w:val="1F2328"/>
+                <w:position w:val="-1"/>
+                <w:sz w:val="24"/>
+              </w:rPr>
+              <w:t>backend</w:t>
+            </w:r>
+            <w:proofErr w:type="spellEnd"/>
+            <w:r>
+              <w:rPr>
+                <w:rFonts w:ascii="Arial" w:eastAsia="Arial" w:hAnsi="Arial" w:cs="Arial"/>
+                <w:i/>
+                <w:color w:val="1F2328"/>
+                <w:position w:val="-1"/>
+                <w:sz w:val="24"/>
+              </w:rPr>
+              <w:t xml:space="preserve"> para el registro e inicio de sesión.</w:t>
+            </w:r>
+          </w:p>
+          <w:p>
+            <w:pPr>
+              <w:suppressAutoHyphens/>
+              <w:spacing w:after="240" w:line="240" w:lineRule="auto"/>
+              <w:ind w:hanging="2"/>
+              <w:rPr>
+                <w:rFonts w:ascii="Arial" w:eastAsia="Arial" w:hAnsi="Arial" w:cs="Arial"/>
+                <w:i/>
+                <w:color w:val="1F2328"/>
+                <w:position w:val="-1"/>
+                <w:sz w:val="24"/>
+              </w:rPr>
+            </w:pPr>
+            <w:r>
+              <w:rPr>
+                <w:rFonts w:ascii="Arial" w:eastAsia="Segoe UI Symbol" w:hAnsi="Arial" w:cs="Arial"/>
+                <w:iCs/>
+                <w:color w:val="1F2328"/>
+                <w:position w:val="-1"/>
+                <w:sz w:val="24"/>
+              </w:rPr>
+              <w:t>●</w:t>
+            </w:r>
+            <w:r>
+              <w:rPr>
+                <w:rFonts w:ascii="Arial" w:eastAsia="Arial" w:hAnsi="Arial" w:cs="Arial"/>
+                <w:i/>
+                <w:color w:val="1F2328"/>
+                <w:position w:val="-1"/>
+                <w:sz w:val="24"/>
+              </w:rPr>
+              <w:t xml:space="preserve"> </w:t>
+            </w:r>
+            <w:r>
+              <w:rPr>
+                <w:rFonts w:ascii="Arial" w:eastAsia="Arial" w:hAnsi="Arial" w:cs="Arial"/>
+                <w:i/>
+                <w:color w:val="1F2328"/>
+                <w:position w:val="-1"/>
+                <w:sz w:val="24"/>
+              </w:rPr>
+              <w:t xml:space="preserve">Conexión con </w:t>
+            </w:r>
+            <w:proofErr w:type="spellStart"/>
+            <w:r>
+              <w:rPr>
+                <w:rFonts w:ascii="Arial" w:eastAsia="Arial" w:hAnsi="Arial" w:cs="Arial"/>
+                <w:i/>
+                <w:color w:val="1F2328"/>
+                <w:position w:val="-1"/>
+                <w:sz w:val="24"/>
+              </w:rPr>
+              <w:t>backend</w:t>
+            </w:r>
+            <w:proofErr w:type="spellEnd"/>
+            <w:r>
+              <w:rPr>
+                <w:rFonts w:ascii="Arial" w:eastAsia="Arial" w:hAnsi="Arial" w:cs="Arial"/>
+                <w:i/>
+                <w:color w:val="1F2328"/>
+                <w:position w:val="-1"/>
+                <w:sz w:val="24"/>
+              </w:rPr>
+              <w:t xml:space="preserve"> para almacenar los datos de los productos/servicios y detalles de producto/servicios en la DB a través del modelo en Django.</w:t>
+            </w:r>
+          </w:p>
+          <w:p>
+            <w:pPr>
+              <w:suppressAutoHyphens/>
+              <w:spacing w:after="240" w:line="240" w:lineRule="auto"/>
+              <w:ind w:hanging="2"/>
+              <w:rPr>
+                <w:rFonts w:ascii="Arial" w:eastAsia="Arial" w:hAnsi="Arial" w:cs="Arial"/>
+                <w:i/>
+                <w:color w:val="1F2328"/>
+                <w:position w:val="-1"/>
+                <w:sz w:val="24"/>
+              </w:rPr>
+            </w:pPr>
+            <w:r>
+              <w:rPr>
+                <w:rFonts w:ascii="Arial" w:eastAsia="Segoe UI Symbol" w:hAnsi="Arial" w:cs="Arial"/>
+                <w:iCs/>
+                <w:color w:val="1F2328"/>
+                <w:position w:val="-1"/>
+                <w:sz w:val="24"/>
+              </w:rPr>
+              <w:t>●</w:t>
+            </w:r>
+            <w:r>
+              <w:rPr>
+                <w:rFonts w:ascii="Arial" w:eastAsia="Arial" w:hAnsi="Arial" w:cs="Arial"/>
+                <w:i/>
+                <w:color w:val="1F2328"/>
+                <w:position w:val="-1"/>
+                <w:sz w:val="24"/>
+              </w:rPr>
+              <w:t xml:space="preserve"> </w:t>
+            </w:r>
+            <w:r>
+              <w:rPr>
+                <w:rFonts w:ascii="Arial" w:eastAsia="Arial" w:hAnsi="Arial" w:cs="Arial"/>
+                <w:i/>
+                <w:color w:val="1F2328"/>
+                <w:position w:val="-1"/>
+                <w:sz w:val="24"/>
+              </w:rPr>
+              <w:t>Registro de usuarios.</w:t>
+            </w:r>
+          </w:p>
+          <w:p>
+            <w:pPr>
+              <w:suppressAutoHyphens/>
+              <w:spacing w:after="240" w:line="240" w:lineRule="auto"/>
+              <w:ind w:hanging="2"/>
+              <w:rPr>
+                <w:rFonts w:ascii="Arial" w:eastAsia="Arial" w:hAnsi="Arial" w:cs="Arial"/>
+                <w:i/>
+                <w:color w:val="1F2328"/>
+                <w:position w:val="-1"/>
+                <w:sz w:val="24"/>
+              </w:rPr>
+            </w:pPr>
+            <w:r>
+              <w:rPr>
+                <w:rFonts w:ascii="Arial" w:eastAsia="Segoe UI Symbol" w:hAnsi="Arial" w:cs="Arial"/>
+                <w:iCs/>
+                <w:color w:val="1F2328"/>
+                <w:position w:val="-1"/>
+                <w:sz w:val="24"/>
+              </w:rPr>
+              <w:t>●</w:t>
+            </w:r>
+            <w:r>
+              <w:rPr>
+                <w:rFonts w:ascii="Arial" w:eastAsia="Arial" w:hAnsi="Arial" w:cs="Arial"/>
+                <w:i/>
+                <w:color w:val="1F2328"/>
+                <w:position w:val="-1"/>
+                <w:sz w:val="24"/>
+              </w:rPr>
+              <w:t xml:space="preserve"> </w:t>
+            </w:r>
+            <w:proofErr w:type="spellStart"/>
+            <w:r>
+              <w:rPr>
+                <w:rFonts w:ascii="Arial" w:eastAsia="Arial" w:hAnsi="Arial" w:cs="Arial"/>
+                <w:i/>
+                <w:color w:val="1F2328"/>
+                <w:position w:val="-1"/>
+                <w:sz w:val="24"/>
+              </w:rPr>
+              <w:t>Login</w:t>
+            </w:r>
+            <w:proofErr w:type="spellEnd"/>
+            <w:r>
+              <w:rPr>
+                <w:rFonts w:ascii="Arial" w:eastAsia="Arial" w:hAnsi="Arial" w:cs="Arial"/>
+                <w:i/>
+                <w:color w:val="1F2328"/>
+                <w:position w:val="-1"/>
+                <w:sz w:val="24"/>
+              </w:rPr>
+              <w:t xml:space="preserve"> de usuarios.</w:t>
+            </w:r>
+          </w:p>
+          <w:p>
+            <w:pPr>
+              <w:suppressAutoHyphens/>
+              <w:spacing w:after="240" w:line="240" w:lineRule="auto"/>
+              <w:ind w:hanging="2"/>
+              <w:rPr>
+                <w:rFonts w:ascii="Arial" w:eastAsia="Arial" w:hAnsi="Arial" w:cs="Arial"/>
+                <w:i/>
+                <w:color w:val="1F2328"/>
+                <w:position w:val="-1"/>
+                <w:sz w:val="24"/>
+              </w:rPr>
+            </w:pPr>
+            <w:r>
+              <w:rPr>
+                <w:rFonts w:ascii="Arial" w:eastAsia="Segoe UI Symbol" w:hAnsi="Arial" w:cs="Arial"/>
+                <w:iCs/>
+                <w:color w:val="1F2328"/>
+                <w:position w:val="-1"/>
+                <w:sz w:val="24"/>
+              </w:rPr>
+              <w:t>●</w:t>
+            </w:r>
+            <w:r>
+              <w:rPr>
+                <w:rFonts w:ascii="Arial" w:eastAsia="Segoe UI Symbol" w:hAnsi="Arial" w:cs="Arial"/>
+                <w:i/>
+                <w:color w:val="1F2328"/>
+                <w:position w:val="-1"/>
+                <w:sz w:val="24"/>
+              </w:rPr>
+              <w:t xml:space="preserve">Registro / Alta de al menos 3 productos/servicios/suscripción </w:t>
+            </w:r>
+            <w:proofErr w:type="gramStart"/>
+            <w:r>
+              <w:rPr>
+                <w:rFonts w:ascii="Arial" w:eastAsia="Segoe UI Symbol" w:hAnsi="Arial" w:cs="Arial"/>
+                <w:i/>
+                <w:color w:val="1F2328"/>
+                <w:position w:val="-1"/>
+                <w:sz w:val="24"/>
+              </w:rPr>
+              <w:t>( solo</w:t>
+            </w:r>
+            <w:proofErr w:type="gramEnd"/>
+            <w:r>
+              <w:rPr>
+                <w:rFonts w:ascii="Arial" w:eastAsia="Segoe UI Symbol" w:hAnsi="Arial" w:cs="Arial"/>
+                <w:i/>
+                <w:color w:val="1F2328"/>
+                <w:position w:val="-1"/>
+                <w:sz w:val="24"/>
+              </w:rPr>
+              <w:t xml:space="preserve"> desde el rol Administrador, mediante su panel de control).</w:t>
+            </w:r>
+            <w:r>
+              <w:rPr>
+                <w:rFonts w:ascii="Arial" w:eastAsia="Arial" w:hAnsi="Arial" w:cs="Arial"/>
+                <w:i/>
+                <w:color w:val="1F2328"/>
+                <w:position w:val="-1"/>
+                <w:sz w:val="24"/>
+              </w:rPr>
+              <w:t xml:space="preserve"> </w:t>
+            </w:r>
+          </w:p>
+          <w:p>
+            <w:pPr>
+              <w:numPr>
+                <w:ilvl w:val="0"/>
+                <w:numId w:val="14"/>
+              </w:numPr>
+              <w:spacing w:before="100" w:beforeAutospacing="1" w:after="100" w:afterAutospacing="1" w:line="240" w:lineRule="auto"/>
+              <w:rPr>
+                <w:rFonts w:ascii="Segoe UI" w:eastAsia="Times New Roman" w:hAnsi="Segoe UI" w:cs="Segoe UI"/>
+                <w:i/>
+                <w:iCs/>
+                <w:color w:val="1D2125"/>
+                <w:kern w:val="0"/>
+                <w:sz w:val="23"/>
+                <w:szCs w:val="23"/>
+                <w14:ligatures w14:val="none"/>
+              </w:rPr>
+            </w:pPr>
+            <w:r>
+              <w:rPr>
+                <w:rFonts w:ascii="Segoe UI" w:eastAsia="Times New Roman" w:hAnsi="Segoe UI" w:cs="Segoe UI"/>
+                <w:b/>
+                <w:bCs/>
+                <w:i/>
+                <w:iCs/>
+                <w:color w:val="1D2125"/>
+                <w:kern w:val="0"/>
+                <w:sz w:val="23"/>
+                <w:szCs w:val="23"/>
+                <w14:ligatures w14:val="none"/>
+              </w:rPr>
+              <w:t>El rol ADMIN</w:t>
+            </w:r>
+            <w:r>
+              <w:rPr>
+                <w:rFonts w:ascii="Segoe UI" w:eastAsia="Times New Roman" w:hAnsi="Segoe UI" w:cs="Segoe UI"/>
+                <w:i/>
+                <w:iCs/>
+                <w:color w:val="1D2125"/>
+                <w:kern w:val="0"/>
+                <w:sz w:val="23"/>
+                <w:szCs w:val="23"/>
+                <w14:ligatures w14:val="none"/>
+              </w:rPr>
+              <w:t> pueda ver la lista de usuarios registrados y el listado de los productos/servicios/suscripción según corresponda.</w:t>
+            </w:r>
+          </w:p>
+          <w:p>
+            <w:pPr>
+              <w:numPr>
+                <w:ilvl w:val="0"/>
+                <w:numId w:val="14"/>
+              </w:numPr>
+              <w:spacing w:before="100" w:beforeAutospacing="1" w:after="100" w:afterAutospacing="1" w:line="240" w:lineRule="auto"/>
+              <w:rPr>
+                <w:rFonts w:ascii="Segoe UI" w:eastAsia="Times New Roman" w:hAnsi="Segoe UI" w:cs="Segoe UI"/>
+                <w:i/>
+                <w:iCs/>
+                <w:color w:val="1D2125"/>
+                <w:kern w:val="0"/>
+                <w:sz w:val="23"/>
+                <w:szCs w:val="23"/>
+                <w14:ligatures w14:val="none"/>
+              </w:rPr>
+            </w:pPr>
+            <w:r>
+              <w:rPr>
+                <w:rFonts w:ascii="Segoe UI" w:eastAsia="Times New Roman" w:hAnsi="Segoe UI" w:cs="Segoe UI"/>
+                <w:b/>
+                <w:bCs/>
+                <w:i/>
+                <w:iCs/>
+                <w:color w:val="1D2125"/>
+                <w:kern w:val="0"/>
+                <w:sz w:val="23"/>
+                <w:szCs w:val="23"/>
+                <w14:ligatures w14:val="none"/>
+              </w:rPr>
+              <w:t>El rol USUARIO</w:t>
+            </w:r>
+            <w:r>
+              <w:rPr>
+                <w:rFonts w:ascii="Segoe UI" w:eastAsia="Times New Roman" w:hAnsi="Segoe UI" w:cs="Segoe UI"/>
+                <w:i/>
+                <w:iCs/>
+                <w:color w:val="1D2125"/>
+                <w:kern w:val="0"/>
+                <w:sz w:val="23"/>
+                <w:szCs w:val="23"/>
+                <w14:ligatures w14:val="none"/>
+              </w:rPr>
+              <w:t xml:space="preserve"> registrado solo que pueda ver su </w:t>
+            </w:r>
+            <w:proofErr w:type="spellStart"/>
+            <w:r>
+              <w:rPr>
+                <w:rFonts w:ascii="Segoe UI" w:eastAsia="Times New Roman" w:hAnsi="Segoe UI" w:cs="Segoe UI"/>
+                <w:i/>
+                <w:iCs/>
+                <w:color w:val="1D2125"/>
+                <w:kern w:val="0"/>
+                <w:sz w:val="23"/>
+                <w:szCs w:val="23"/>
+                <w14:ligatures w14:val="none"/>
+              </w:rPr>
+              <w:t>Dashboard</w:t>
+            </w:r>
+            <w:proofErr w:type="spellEnd"/>
+            <w:r>
+              <w:rPr>
+                <w:rFonts w:ascii="Segoe UI" w:eastAsia="Times New Roman" w:hAnsi="Segoe UI" w:cs="Segoe UI"/>
+                <w:i/>
+                <w:iCs/>
+                <w:color w:val="1D2125"/>
+                <w:kern w:val="0"/>
+                <w:sz w:val="23"/>
+                <w:szCs w:val="23"/>
+                <w14:ligatures w14:val="none"/>
+              </w:rPr>
+              <w:t xml:space="preserve"> para editar su perfil.</w:t>
+            </w:r>
+          </w:p>
+          <w:p>
+            <w:pPr>
+              <w:suppressAutoHyphens/>
+              <w:spacing w:after="240" w:line="240" w:lineRule="auto"/>
+              <w:ind w:hanging="2"/>
+              <w:rPr>
+                <w:rFonts w:ascii="Arial" w:eastAsia="Arial" w:hAnsi="Arial" w:cs="Arial"/>
+                <w:i/>
+                <w:color w:val="1F2328"/>
+                <w:position w:val="-1"/>
+                <w:sz w:val="24"/>
+              </w:rPr>
+            </w:pPr>
+          </w:p>
+          <w:p>
+            <w:pPr>
+              <w:suppressAutoHyphens/>
+              <w:spacing w:after="240" w:line="240" w:lineRule="auto"/>
+              <w:ind w:hanging="2"/>
+              <w:rPr>
+                <w:rFonts w:ascii="Arial" w:eastAsia="Segoe UI Symbol" w:hAnsi="Arial" w:cs="Arial"/>
+                <w:iCs/>
+                <w:color w:val="1F2328"/>
+                <w:position w:val="-1"/>
+                <w:sz w:val="24"/>
+              </w:rPr>
+            </w:pPr>
+            <w:r>
+              <w:rPr>
+                <w:rFonts w:ascii="Arial" w:eastAsia="Segoe UI Symbol" w:hAnsi="Arial" w:cs="Arial"/>
+                <w:iCs/>
+                <w:color w:val="1F2328"/>
+                <w:position w:val="-1"/>
+                <w:sz w:val="24"/>
+              </w:rPr>
+              <w:t>●</w:t>
+            </w:r>
+            <w:r>
+              <w:rPr>
+                <w:rFonts w:ascii="Arial" w:eastAsia="Segoe UI Symbol" w:hAnsi="Arial" w:cs="Arial"/>
+                <w:iCs/>
+                <w:color w:val="1F2328"/>
+                <w:position w:val="-1"/>
+                <w:sz w:val="24"/>
+              </w:rPr>
+              <w:t xml:space="preserve"> </w:t>
+            </w:r>
+            <w:r>
+              <w:rPr>
+                <w:rFonts w:ascii="Arial" w:eastAsia="Segoe UI Symbol" w:hAnsi="Arial" w:cs="Arial"/>
+                <w:i/>
+                <w:color w:val="1F2328"/>
+                <w:position w:val="-1"/>
+                <w:sz w:val="24"/>
+              </w:rPr>
+              <w:t>Los datos serán consumidos desde la Base de datos MySQL.</w:t>
+            </w:r>
+          </w:p>
+          <w:p>
+            <w:pPr>
+              <w:suppressAutoHyphens/>
+              <w:spacing w:after="240" w:line="240" w:lineRule="auto"/>
+              <w:ind w:hanging="2"/>
+              <w:rPr>
+                <w:rFonts w:ascii="Arial" w:hAnsi="Arial" w:cs="Arial"/>
+              </w:rPr>
+            </w:pPr>
+            <w:r>
+              <w:rPr>
+                <w:rStyle w:val="Textoennegrita"/>
+                <w:rFonts w:ascii="Arial" w:hAnsi="Arial" w:cs="Arial"/>
+                <w:color w:val="1D2125"/>
+                <w:sz w:val="23"/>
+                <w:szCs w:val="23"/>
+                <w:shd w:val="clear" w:color="auto" w:fill="F8F9FA"/>
+              </w:rPr>
+              <w:t>OPCIONAL</w:t>
+            </w:r>
+            <w:r>
+              <w:rPr>
+                <w:rFonts w:ascii="Arial" w:hAnsi="Arial" w:cs="Arial"/>
+                <w:color w:val="1D2125"/>
+                <w:sz w:val="23"/>
+                <w:szCs w:val="23"/>
+                <w:shd w:val="clear" w:color="auto" w:fill="F8F9FA"/>
+              </w:rPr>
+              <w:t xml:space="preserve">: Token validación del </w:t>
+            </w:r>
+            <w:proofErr w:type="spellStart"/>
+            <w:r>
+              <w:rPr>
+                <w:rFonts w:ascii="Arial" w:hAnsi="Arial" w:cs="Arial"/>
+                <w:color w:val="1D2125"/>
+                <w:sz w:val="23"/>
+                <w:szCs w:val="23"/>
+                <w:shd w:val="clear" w:color="auto" w:fill="F8F9FA"/>
+              </w:rPr>
+              <w:t>login</w:t>
+            </w:r>
+            <w:proofErr w:type="spellEnd"/>
+            <w:r>
+              <w:rPr>
+                <w:rFonts w:ascii="Arial" w:hAnsi="Arial" w:cs="Arial"/>
+                <w:color w:val="1D2125"/>
+                <w:sz w:val="23"/>
+                <w:szCs w:val="23"/>
+                <w:shd w:val="clear" w:color="auto" w:fill="F8F9FA"/>
+              </w:rPr>
+              <w:t xml:space="preserve"> con JWT.</w:t>
+            </w:r>
+          </w:p>
+        </w:tc>
+      </w:tr>
+      <w:tr>
+        <w:tc>
+          <w:tcPr>
+            <w:tcW w:w="2410" w:type="dxa"/>
+            <w:tcBorders>
+              <w:top w:val="single" w:sz="4" w:space="0" w:color="000000"/>
+              <w:left w:val="single" w:sz="4" w:space="0" w:color="000000"/>
+              <w:bottom w:val="single" w:sz="4" w:space="0" w:color="000000"/>
+              <w:right w:val="single" w:sz="4" w:space="0" w:color="000000"/>
+            </w:tcBorders>
+            <w:shd w:val="clear" w:color="auto" w:fill="FFFFFF"/>
+            <w:tcMar>
+              <w:left w:w="200" w:type="dxa"/>
+              <w:right w:w="200" w:type="dxa"/>
+            </w:tcMar>
+          </w:tcPr>
+          <w:p>
+            <w:pPr>
+              <w:suppressAutoHyphens/>
+              <w:spacing w:after="240" w:line="240" w:lineRule="auto"/>
+              <w:ind w:hanging="2"/>
+            </w:pPr>
+            <w:r>
+              <w:rPr>
+                <w:rFonts w:ascii="Arial" w:eastAsia="Arial" w:hAnsi="Arial" w:cs="Arial"/>
+                <w:i/>
+                <w:color w:val="1F2328"/>
+                <w:position w:val="-1"/>
+                <w:sz w:val="24"/>
+              </w:rPr>
+              <w:t>Calendario</w:t>
+            </w:r>
+          </w:p>
+        </w:tc>
+        <w:tc>
+          <w:tcPr>
+            <w:tcW w:w="7796" w:type="dxa"/>
+            <w:tcBorders>
+              <w:top w:val="single" w:sz="4" w:space="0" w:color="000000"/>
+              <w:left w:val="single" w:sz="4" w:space="0" w:color="000000"/>
+              <w:bottom w:val="single" w:sz="4" w:space="0" w:color="000000"/>
+              <w:right w:val="single" w:sz="4" w:space="0" w:color="000000"/>
+            </w:tcBorders>
+            <w:shd w:val="clear" w:color="auto" w:fill="FFFFFF"/>
+            <w:tcMar>
+              <w:left w:w="200" w:type="dxa"/>
+              <w:right w:w="200" w:type="dxa"/>
+            </w:tcMar>
+          </w:tcPr>
+          <w:p>
+            <w:pPr>
+              <w:suppressAutoHyphens/>
+              <w:spacing w:after="60" w:line="288" w:lineRule="auto"/>
+              <w:ind w:hanging="2"/>
+              <w:rPr>
+                <w:rFonts w:ascii="Roboto" w:eastAsia="Roboto" w:hAnsi="Roboto" w:cs="Roboto"/>
+                <w:b/>
+                <w:i/>
+                <w:color w:val="495057"/>
+                <w:position w:val="-1"/>
+                <w:shd w:val="clear" w:color="auto" w:fill="FFFFFF"/>
+              </w:rPr>
+            </w:pPr>
+            <w:r>
+              <w:rPr>
+                <w:rFonts w:ascii="Roboto" w:eastAsia="Roboto" w:hAnsi="Roboto" w:cs="Roboto"/>
+                <w:b/>
+                <w:i/>
+                <w:color w:val="495057"/>
+                <w:position w:val="-1"/>
+                <w:shd w:val="clear" w:color="auto" w:fill="FFFFFF"/>
+              </w:rPr>
+              <w:t>Fecha Inicio = 2</w:t>
+            </w:r>
+            <w:r>
+              <w:rPr>
+                <w:rFonts w:ascii="Roboto" w:eastAsia="Roboto" w:hAnsi="Roboto" w:cs="Roboto"/>
+                <w:b/>
+                <w:i/>
+                <w:color w:val="495057"/>
+                <w:position w:val="-1"/>
+                <w:shd w:val="clear" w:color="auto" w:fill="FFFFFF"/>
+              </w:rPr>
+              <w:t>2</w:t>
+            </w:r>
+            <w:r>
+              <w:rPr>
+                <w:rFonts w:ascii="Roboto" w:eastAsia="Roboto" w:hAnsi="Roboto" w:cs="Roboto"/>
+                <w:b/>
+                <w:i/>
+                <w:color w:val="495057"/>
+                <w:position w:val="-1"/>
+                <w:shd w:val="clear" w:color="auto" w:fill="FFFFFF"/>
+              </w:rPr>
+              <w:t>/0</w:t>
+            </w:r>
+            <w:r>
+              <w:rPr>
+                <w:rFonts w:ascii="Roboto" w:eastAsia="Roboto" w:hAnsi="Roboto" w:cs="Roboto"/>
+                <w:b/>
+                <w:i/>
+                <w:color w:val="495057"/>
+                <w:position w:val="-1"/>
+                <w:shd w:val="clear" w:color="auto" w:fill="FFFFFF"/>
+              </w:rPr>
+              <w:t>5</w:t>
+            </w:r>
+            <w:r>
+              <w:rPr>
+                <w:rFonts w:ascii="Roboto" w:eastAsia="Roboto" w:hAnsi="Roboto" w:cs="Roboto"/>
+                <w:b/>
+                <w:i/>
+                <w:color w:val="495057"/>
+                <w:position w:val="-1"/>
+                <w:shd w:val="clear" w:color="auto" w:fill="FFFFFF"/>
+              </w:rPr>
+              <w:t>/2023 - Fecha de Fin = 0</w:t>
+            </w:r>
+            <w:r>
+              <w:rPr>
+                <w:rFonts w:ascii="Roboto" w:eastAsia="Roboto" w:hAnsi="Roboto" w:cs="Roboto"/>
+                <w:b/>
+                <w:i/>
+                <w:color w:val="495057"/>
+                <w:position w:val="-1"/>
+                <w:shd w:val="clear" w:color="auto" w:fill="FFFFFF"/>
+              </w:rPr>
+              <w:t>4</w:t>
+            </w:r>
+            <w:r>
+              <w:rPr>
+                <w:rFonts w:ascii="Roboto" w:eastAsia="Roboto" w:hAnsi="Roboto" w:cs="Roboto"/>
+                <w:b/>
+                <w:i/>
+                <w:color w:val="495057"/>
+                <w:position w:val="-1"/>
+                <w:shd w:val="clear" w:color="auto" w:fill="FFFFFF"/>
+              </w:rPr>
+              <w:t>/0</w:t>
+            </w:r>
+            <w:r>
+              <w:rPr>
+                <w:rFonts w:ascii="Roboto" w:eastAsia="Roboto" w:hAnsi="Roboto" w:cs="Roboto"/>
+                <w:b/>
+                <w:i/>
+                <w:color w:val="495057"/>
+                <w:position w:val="-1"/>
+                <w:shd w:val="clear" w:color="auto" w:fill="FFFFFF"/>
+              </w:rPr>
+              <w:t>6</w:t>
+            </w:r>
+            <w:r>
+              <w:rPr>
+                <w:rFonts w:ascii="Roboto" w:eastAsia="Roboto" w:hAnsi="Roboto" w:cs="Roboto"/>
+                <w:b/>
+                <w:i/>
+                <w:color w:val="495057"/>
+                <w:position w:val="-1"/>
+                <w:shd w:val="clear" w:color="auto" w:fill="FFFFFF"/>
+              </w:rPr>
+              <w:t>/2023</w:t>
+            </w:r>
+          </w:p>
+          <w:p>
+            <w:pPr>
+              <w:suppressAutoHyphens/>
+              <w:spacing w:after="0" w:line="240" w:lineRule="auto"/>
+              <w:ind w:hanging="2"/>
+            </w:pPr>
+          </w:p>
+        </w:tc>
+      </w:tr>
+      <w:tr>
+        <w:tc>
+          <w:tcPr>
+            <w:tcW w:w="2410" w:type="dxa"/>
+            <w:tcBorders>
+              <w:top w:val="single" w:sz="4" w:space="0" w:color="000000"/>
+              <w:left w:val="single" w:sz="4" w:space="0" w:color="000000"/>
+              <w:bottom w:val="single" w:sz="4" w:space="0" w:color="000000"/>
+              <w:right w:val="single" w:sz="4" w:space="0" w:color="000000"/>
+            </w:tcBorders>
+            <w:shd w:val="clear" w:color="auto" w:fill="FFFFFF"/>
+            <w:tcMar>
+              <w:left w:w="200" w:type="dxa"/>
+              <w:right w:w="200" w:type="dxa"/>
+            </w:tcMar>
+          </w:tcPr>
+          <w:p>
+            <w:pPr>
+              <w:suppressAutoHyphens/>
+              <w:spacing w:after="240" w:line="240" w:lineRule="auto"/>
+              <w:ind w:hanging="2"/>
+            </w:pPr>
+            <w:r>
+              <w:rPr>
+                <w:rFonts w:ascii="Arial" w:eastAsia="Arial" w:hAnsi="Arial" w:cs="Arial"/>
+                <w:i/>
+                <w:color w:val="1F2328"/>
+                <w:position w:val="-1"/>
+                <w:sz w:val="24"/>
+              </w:rPr>
+              <w:t>Inconvenientes:</w:t>
+            </w:r>
+          </w:p>
+        </w:tc>
+        <w:tc>
+          <w:tcPr>
+            <w:tcW w:w="7796" w:type="dxa"/>
+            <w:tcBorders>
+              <w:top w:val="single" w:sz="4" w:space="0" w:color="000000"/>
+              <w:left w:val="single" w:sz="4" w:space="0" w:color="000000"/>
+              <w:bottom w:val="single" w:sz="4" w:space="0" w:color="000000"/>
+              <w:right w:val="single" w:sz="4" w:space="0" w:color="000000"/>
+            </w:tcBorders>
+            <w:shd w:val="clear" w:color="auto" w:fill="FFFFFF"/>
+            <w:tcMar>
+              <w:left w:w="200" w:type="dxa"/>
+              <w:right w:w="200" w:type="dxa"/>
+            </w:tcMar>
+          </w:tcPr>
+          <w:p>
+            <w:pPr>
+              <w:suppressAutoHyphens/>
+              <w:spacing w:after="240" w:line="240" w:lineRule="auto"/>
+              <w:ind w:hanging="2"/>
+              <w:rPr>
+                <w:rFonts w:ascii="Calibri" w:eastAsia="Calibri" w:hAnsi="Calibri" w:cs="Calibri"/>
+              </w:rPr>
+            </w:pPr>
+          </w:p>
+        </w:tc>
+      </w:tr>
+    </w:tbl>
     <w:p>
       <w:pPr>
         <w:suppressAutoHyphens/>
@@ -12331,6 +14446,268 @@
     </w:lvl>
   </w:abstractNum>
   <w:abstractNum w:abstractNumId="4" w15:restartNumberingAfterBreak="0">
+    <w:nsid w:val="34E751C0"/>
+    <w:multiLevelType w:val="hybridMultilevel"/>
+    <w:tmpl w:val="E0085312"/>
+    <w:lvl w:ilvl="0" w:tplc="2C0A0001">
+      <w:start w:val="1"/>
+      <w:numFmt w:val="bullet"/>
+      <w:lvlText w:val=""/>
+      <w:lvlJc w:val="left"/>
+      <w:pPr>
+        <w:ind w:left="789" w:hanging="360"/>
+      </w:pPr>
+      <w:rPr>
+        <w:rFonts w:ascii="Symbol" w:hAnsi="Symbol" w:hint="default"/>
+      </w:rPr>
+    </w:lvl>
+    <w:lvl w:ilvl="1" w:tplc="2C0A0003" w:tentative="1">
+      <w:start w:val="1"/>
+      <w:numFmt w:val="bullet"/>
+      <w:lvlText w:val="o"/>
+      <w:lvlJc w:val="left"/>
+      <w:pPr>
+        <w:ind w:left="1509" w:hanging="360"/>
+      </w:pPr>
+      <w:rPr>
+        <w:rFonts w:ascii="Courier New" w:hAnsi="Courier New" w:cs="Courier New" w:hint="default"/>
+      </w:rPr>
+    </w:lvl>
+    <w:lvl w:ilvl="2" w:tplc="2C0A0005" w:tentative="1">
+      <w:start w:val="1"/>
+      <w:numFmt w:val="bullet"/>
+      <w:lvlText w:val=""/>
+      <w:lvlJc w:val="left"/>
+      <w:pPr>
+        <w:ind w:left="2229" w:hanging="360"/>
+      </w:pPr>
+      <w:rPr>
+        <w:rFonts w:ascii="Wingdings" w:hAnsi="Wingdings" w:hint="default"/>
+      </w:rPr>
+    </w:lvl>
+    <w:lvl w:ilvl="3" w:tplc="2C0A0001" w:tentative="1">
+      <w:start w:val="1"/>
+      <w:numFmt w:val="bullet"/>
+      <w:lvlText w:val=""/>
+      <w:lvlJc w:val="left"/>
+      <w:pPr>
+        <w:ind w:left="2949" w:hanging="360"/>
+      </w:pPr>
+      <w:rPr>
+        <w:rFonts w:ascii="Symbol" w:hAnsi="Symbol" w:hint="default"/>
+      </w:rPr>
+    </w:lvl>
+    <w:lvl w:ilvl="4" w:tplc="2C0A0003" w:tentative="1">
+      <w:start w:val="1"/>
+      <w:numFmt w:val="bullet"/>
+      <w:lvlText w:val="o"/>
+      <w:lvlJc w:val="left"/>
+      <w:pPr>
+        <w:ind w:left="3669" w:hanging="360"/>
+      </w:pPr>
+      <w:rPr>
+        <w:rFonts w:ascii="Courier New" w:hAnsi="Courier New" w:cs="Courier New" w:hint="default"/>
+      </w:rPr>
+    </w:lvl>
+    <w:lvl w:ilvl="5" w:tplc="2C0A0005" w:tentative="1">
+      <w:start w:val="1"/>
+      <w:numFmt w:val="bullet"/>
+      <w:lvlText w:val=""/>
+      <w:lvlJc w:val="left"/>
+      <w:pPr>
+        <w:ind w:left="4389" w:hanging="360"/>
+      </w:pPr>
+      <w:rPr>
+        <w:rFonts w:ascii="Wingdings" w:hAnsi="Wingdings" w:hint="default"/>
+      </w:rPr>
+    </w:lvl>
+    <w:lvl w:ilvl="6" w:tplc="2C0A0001" w:tentative="1">
+      <w:start w:val="1"/>
+      <w:numFmt w:val="bullet"/>
+      <w:lvlText w:val=""/>
+      <w:lvlJc w:val="left"/>
+      <w:pPr>
+        <w:ind w:left="5109" w:hanging="360"/>
+      </w:pPr>
+      <w:rPr>
+        <w:rFonts w:ascii="Symbol" w:hAnsi="Symbol" w:hint="default"/>
+      </w:rPr>
+    </w:lvl>
+    <w:lvl w:ilvl="7" w:tplc="2C0A0003" w:tentative="1">
+      <w:start w:val="1"/>
+      <w:numFmt w:val="bullet"/>
+      <w:lvlText w:val="o"/>
+      <w:lvlJc w:val="left"/>
+      <w:pPr>
+        <w:ind w:left="5829" w:hanging="360"/>
+      </w:pPr>
+      <w:rPr>
+        <w:rFonts w:ascii="Courier New" w:hAnsi="Courier New" w:cs="Courier New" w:hint="default"/>
+      </w:rPr>
+    </w:lvl>
+    <w:lvl w:ilvl="8" w:tplc="2C0A0005" w:tentative="1">
+      <w:start w:val="1"/>
+      <w:numFmt w:val="bullet"/>
+      <w:lvlText w:val=""/>
+      <w:lvlJc w:val="left"/>
+      <w:pPr>
+        <w:ind w:left="6549" w:hanging="360"/>
+      </w:pPr>
+      <w:rPr>
+        <w:rFonts w:ascii="Wingdings" w:hAnsi="Wingdings" w:hint="default"/>
+      </w:rPr>
+    </w:lvl>
+  </w:abstractNum>
+  <w:abstractNum w:abstractNumId="5" w15:restartNumberingAfterBreak="0">
+    <w:nsid w:val="37F44BAB"/>
+    <w:multiLevelType w:val="multilevel"/>
+    <w:tmpl w:val="3468C4FA"/>
+    <w:lvl w:ilvl="0">
+      <w:start w:val="1"/>
+      <w:numFmt w:val="bullet"/>
+      <w:lvlText w:val=""/>
+      <w:lvlJc w:val="left"/>
+      <w:pPr>
+        <w:tabs>
+          <w:tab w:val="num" w:pos="720"/>
+        </w:tabs>
+        <w:ind w:left="720" w:hanging="360"/>
+      </w:pPr>
+      <w:rPr>
+        <w:rFonts w:ascii="Symbol" w:hAnsi="Symbol" w:hint="default"/>
+        <w:sz w:val="20"/>
+      </w:rPr>
+    </w:lvl>
+    <w:lvl w:ilvl="1" w:tentative="1">
+      <w:start w:val="1"/>
+      <w:numFmt w:val="bullet"/>
+      <w:lvlText w:val="o"/>
+      <w:lvlJc w:val="left"/>
+      <w:pPr>
+        <w:tabs>
+          <w:tab w:val="num" w:pos="1440"/>
+        </w:tabs>
+        <w:ind w:left="1440" w:hanging="360"/>
+      </w:pPr>
+      <w:rPr>
+        <w:rFonts w:ascii="Courier New" w:hAnsi="Courier New" w:hint="default"/>
+        <w:sz w:val="20"/>
+      </w:rPr>
+    </w:lvl>
+    <w:lvl w:ilvl="2" w:tentative="1">
+      <w:start w:val="1"/>
+      <w:numFmt w:val="bullet"/>
+      <w:lvlText w:val=""/>
+      <w:lvlJc w:val="left"/>
+      <w:pPr>
+        <w:tabs>
+          <w:tab w:val="num" w:pos="2160"/>
+        </w:tabs>
+        <w:ind w:left="2160" w:hanging="360"/>
+      </w:pPr>
+      <w:rPr>
+        <w:rFonts w:ascii="Wingdings" w:hAnsi="Wingdings" w:hint="default"/>
+        <w:sz w:val="20"/>
+      </w:rPr>
+    </w:lvl>
+    <w:lvl w:ilvl="3" w:tentative="1">
+      <w:start w:val="1"/>
+      <w:numFmt w:val="bullet"/>
+      <w:lvlText w:val=""/>
+      <w:lvlJc w:val="left"/>
+      <w:pPr>
+        <w:tabs>
+          <w:tab w:val="num" w:pos="2880"/>
+        </w:tabs>
+        <w:ind w:left="2880" w:hanging="360"/>
+      </w:pPr>
+      <w:rPr>
+        <w:rFonts w:ascii="Wingdings" w:hAnsi="Wingdings" w:hint="default"/>
+        <w:sz w:val="20"/>
+      </w:rPr>
+    </w:lvl>
+    <w:lvl w:ilvl="4" w:tentative="1">
+      <w:start w:val="1"/>
+      <w:numFmt w:val="bullet"/>
+      <w:lvlText w:val=""/>
+      <w:lvlJc w:val="left"/>
+      <w:pPr>
+        <w:tabs>
+          <w:tab w:val="num" w:pos="3600"/>
+        </w:tabs>
+        <w:ind w:left="3600" w:hanging="360"/>
+      </w:pPr>
+      <w:rPr>
+        <w:rFonts w:ascii="Wingdings" w:hAnsi="Wingdings" w:hint="default"/>
+        <w:sz w:val="20"/>
+      </w:rPr>
+    </w:lvl>
+    <w:lvl w:ilvl="5" w:tentative="1">
+      <w:start w:val="1"/>
+      <w:numFmt w:val="bullet"/>
+      <w:lvlText w:val=""/>
+      <w:lvlJc w:val="left"/>
+      <w:pPr>
+        <w:tabs>
+          <w:tab w:val="num" w:pos="4320"/>
+        </w:tabs>
+        <w:ind w:left="4320" w:hanging="360"/>
+      </w:pPr>
+      <w:rPr>
+        <w:rFonts w:ascii="Wingdings" w:hAnsi="Wingdings" w:hint="default"/>
+        <w:sz w:val="20"/>
+      </w:rPr>
+    </w:lvl>
+    <w:lvl w:ilvl="6" w:tentative="1">
+      <w:start w:val="1"/>
+      <w:numFmt w:val="bullet"/>
+      <w:lvlText w:val=""/>
+      <w:lvlJc w:val="left"/>
+      <w:pPr>
+        <w:tabs>
+          <w:tab w:val="num" w:pos="5040"/>
+        </w:tabs>
+        <w:ind w:left="5040" w:hanging="360"/>
+      </w:pPr>
+      <w:rPr>
+        <w:rFonts w:ascii="Wingdings" w:hAnsi="Wingdings" w:hint="default"/>
+        <w:sz w:val="20"/>
+      </w:rPr>
+    </w:lvl>
+    <w:lvl w:ilvl="7" w:tentative="1">
+      <w:start w:val="1"/>
+      <w:numFmt w:val="bullet"/>
+      <w:lvlText w:val=""/>
+      <w:lvlJc w:val="left"/>
+      <w:pPr>
+        <w:tabs>
+          <w:tab w:val="num" w:pos="5760"/>
+        </w:tabs>
+        <w:ind w:left="5760" w:hanging="360"/>
+      </w:pPr>
+      <w:rPr>
+        <w:rFonts w:ascii="Wingdings" w:hAnsi="Wingdings" w:hint="default"/>
+        <w:sz w:val="20"/>
+      </w:rPr>
+    </w:lvl>
+    <w:lvl w:ilvl="8" w:tentative="1">
+      <w:start w:val="1"/>
+      <w:numFmt w:val="bullet"/>
+      <w:lvlText w:val=""/>
+      <w:lvlJc w:val="left"/>
+      <w:pPr>
+        <w:tabs>
+          <w:tab w:val="num" w:pos="6480"/>
+        </w:tabs>
+        <w:ind w:left="6480" w:hanging="360"/>
+      </w:pPr>
+      <w:rPr>
+        <w:rFonts w:ascii="Wingdings" w:hAnsi="Wingdings" w:hint="default"/>
+        <w:sz w:val="20"/>
+      </w:rPr>
+    </w:lvl>
+  </w:abstractNum>
+  <w:abstractNum w:abstractNumId="6" w15:restartNumberingAfterBreak="0">
     <w:nsid w:val="39F06CA6"/>
     <w:multiLevelType w:val="multilevel"/>
     <w:tmpl w:val="D720A56A"/>
@@ -12381,7 +14758,7 @@
       <w:lvlJc w:val="left"/>
     </w:lvl>
   </w:abstractNum>
-  <w:abstractNum w:abstractNumId="5" w15:restartNumberingAfterBreak="0">
+  <w:abstractNum w:abstractNumId="7" w15:restartNumberingAfterBreak="0">
     <w:nsid w:val="48147A58"/>
     <w:multiLevelType w:val="multilevel"/>
     <w:tmpl w:val="A52625D0"/>
@@ -12432,7 +14809,7 @@
       <w:lvlJc w:val="left"/>
     </w:lvl>
   </w:abstractNum>
-  <w:abstractNum w:abstractNumId="6" w15:restartNumberingAfterBreak="0">
+  <w:abstractNum w:abstractNumId="8" w15:restartNumberingAfterBreak="0">
     <w:nsid w:val="5D821724"/>
     <w:multiLevelType w:val="multilevel"/>
     <w:tmpl w:val="E22894EC"/>
@@ -12483,7 +14860,120 @@
       <w:lvlJc w:val="left"/>
     </w:lvl>
   </w:abstractNum>
-  <w:abstractNum w:abstractNumId="7" w15:restartNumberingAfterBreak="0">
+  <w:abstractNum w:abstractNumId="9" w15:restartNumberingAfterBreak="0">
+    <w:nsid w:val="5FCB2D80"/>
+    <w:multiLevelType w:val="multilevel"/>
+    <w:tmpl w:val="A4D067C8"/>
+    <w:lvl w:ilvl="0">
+      <w:start w:val="1"/>
+      <w:numFmt w:val="decimal"/>
+      <w:lvlText w:val="%1."/>
+      <w:lvlJc w:val="left"/>
+      <w:pPr>
+        <w:tabs>
+          <w:tab w:val="num" w:pos="720"/>
+        </w:tabs>
+        <w:ind w:left="720" w:hanging="360"/>
+      </w:pPr>
+    </w:lvl>
+    <w:lvl w:ilvl="1" w:tentative="1">
+      <w:start w:val="1"/>
+      <w:numFmt w:val="decimal"/>
+      <w:lvlText w:val="%2."/>
+      <w:lvlJc w:val="left"/>
+      <w:pPr>
+        <w:tabs>
+          <w:tab w:val="num" w:pos="1440"/>
+        </w:tabs>
+        <w:ind w:left="1440" w:hanging="360"/>
+      </w:pPr>
+    </w:lvl>
+    <w:lvl w:ilvl="2" w:tentative="1">
+      <w:start w:val="1"/>
+      <w:numFmt w:val="decimal"/>
+      <w:lvlText w:val="%3."/>
+      <w:lvlJc w:val="left"/>
+      <w:pPr>
+        <w:tabs>
+          <w:tab w:val="num" w:pos="2160"/>
+        </w:tabs>
+        <w:ind w:left="2160" w:hanging="360"/>
+      </w:pPr>
+    </w:lvl>
+    <w:lvl w:ilvl="3" w:tentative="1">
+      <w:start w:val="1"/>
+      <w:numFmt w:val="decimal"/>
+      <w:lvlText w:val="%4."/>
+      <w:lvlJc w:val="left"/>
+      <w:pPr>
+        <w:tabs>
+          <w:tab w:val="num" w:pos="2880"/>
+        </w:tabs>
+        <w:ind w:left="2880" w:hanging="360"/>
+      </w:pPr>
+    </w:lvl>
+    <w:lvl w:ilvl="4" w:tentative="1">
+      <w:start w:val="1"/>
+      <w:numFmt w:val="decimal"/>
+      <w:lvlText w:val="%5."/>
+      <w:lvlJc w:val="left"/>
+      <w:pPr>
+        <w:tabs>
+          <w:tab w:val="num" w:pos="3600"/>
+        </w:tabs>
+        <w:ind w:left="3600" w:hanging="360"/>
+      </w:pPr>
+    </w:lvl>
+    <w:lvl w:ilvl="5" w:tentative="1">
+      <w:start w:val="1"/>
+      <w:numFmt w:val="decimal"/>
+      <w:lvlText w:val="%6."/>
+      <w:lvlJc w:val="left"/>
+      <w:pPr>
+        <w:tabs>
+          <w:tab w:val="num" w:pos="4320"/>
+        </w:tabs>
+        <w:ind w:left="4320" w:hanging="360"/>
+      </w:pPr>
+    </w:lvl>
+    <w:lvl w:ilvl="6" w:tentative="1">
+      <w:start w:val="1"/>
+      <w:numFmt w:val="decimal"/>
+      <w:lvlText w:val="%7."/>
+      <w:lvlJc w:val="left"/>
+      <w:pPr>
+        <w:tabs>
+          <w:tab w:val="num" w:pos="5040"/>
+        </w:tabs>
+        <w:ind w:left="5040" w:hanging="360"/>
+      </w:pPr>
+    </w:lvl>
+    <w:lvl w:ilvl="7" w:tentative="1">
+      <w:start w:val="1"/>
+      <w:numFmt w:val="decimal"/>
+      <w:lvlText w:val="%8."/>
+      <w:lvlJc w:val="left"/>
+      <w:pPr>
+        <w:tabs>
+          <w:tab w:val="num" w:pos="5760"/>
+        </w:tabs>
+        <w:ind w:left="5760" w:hanging="360"/>
+      </w:pPr>
+    </w:lvl>
+    <w:lvl w:ilvl="8" w:tentative="1">
+      <w:start w:val="1"/>
+      <w:numFmt w:val="decimal"/>
+      <w:lvlText w:val="%9."/>
+      <w:lvlJc w:val="left"/>
+      <w:pPr>
+        <w:tabs>
+          <w:tab w:val="num" w:pos="6480"/>
+        </w:tabs>
+        <w:ind w:left="6480" w:hanging="360"/>
+      </w:pPr>
+    </w:lvl>
+  </w:abstractNum>
+  <w:abstractNum w:abstractNumId="10" w15:restartNumberingAfterBreak="0">
     <w:nsid w:val="617A60F2"/>
     <w:multiLevelType w:val="multilevel"/>
     <w:tmpl w:val="E392D9E8"/>
@@ -12534,7 +15024,7 @@
       <w:lvlJc w:val="left"/>
     </w:lvl>
   </w:abstractNum>
-  <w:abstractNum w:abstractNumId="8" w15:restartNumberingAfterBreak="0">
+  <w:abstractNum w:abstractNumId="11" w15:restartNumberingAfterBreak="0">
     <w:nsid w:val="6AEE7AA5"/>
     <w:multiLevelType w:val="multilevel"/>
     <w:tmpl w:val="B4A6EF62"/>
@@ -12585,7 +15075,7 @@
       <w:lvlJc w:val="left"/>
     </w:lvl>
   </w:abstractNum>
-  <w:abstractNum w:abstractNumId="9" w15:restartNumberingAfterBreak="0">
+  <w:abstractNum w:abstractNumId="12" w15:restartNumberingAfterBreak="0">
     <w:nsid w:val="6C2C3354"/>
     <w:multiLevelType w:val="multilevel"/>
     <w:tmpl w:val="C71CF4B2"/>
@@ -12636,7 +15126,7 @@
       <w:lvlJc w:val="left"/>
     </w:lvl>
   </w:abstractNum>
-  <w:abstractNum w:abstractNumId="10" w15:restartNumberingAfterBreak="0">
+  <w:abstractNum w:abstractNumId="13" w15:restartNumberingAfterBreak="0">
     <w:nsid w:val="6E020F2A"/>
     <w:multiLevelType w:val="multilevel"/>
     <w:tmpl w:val="E5DEF4BC"/>
@@ -12687,7 +15177,7 @@
       <w:lvlJc w:val="left"/>
     </w:lvl>
   </w:abstractNum>
-  <w:abstractNum w:abstractNumId="11" w15:restartNumberingAfterBreak="0">
+  <w:abstractNum w:abstractNumId="14" w15:restartNumberingAfterBreak="0">
     <w:nsid w:val="76572F6B"/>
     <w:multiLevelType w:val="multilevel"/>
     <w:tmpl w:val="CBD2E5BA"/>
@@ -12738,7 +15228,7 @@
       <w:lvlJc w:val="left"/>
     </w:lvl>
   </w:abstractNum>
-  <w:abstractNum w:abstractNumId="12" w15:restartNumberingAfterBreak="0">
+  <w:abstractNum w:abstractNumId="15" w15:restartNumberingAfterBreak="0">
     <w:nsid w:val="7BB92D1D"/>
     <w:multiLevelType w:val="multilevel"/>
     <w:tmpl w:val="E9167F56"/>
@@ -12790,25 +15280,25 @@
     </w:lvl>
   </w:abstractNum>
   <w:num w:numId="1" w16cid:durableId="231083887">
-    <w:abstractNumId w:val="4"/>
+    <w:abstractNumId w:val="6"/>
   </w:num>
   <w:num w:numId="2" w16cid:durableId="136264053">
-    <w:abstractNumId w:val="6"/>
+    <w:abstractNumId w:val="8"/>
   </w:num>
   <w:num w:numId="3" w16cid:durableId="1669480338">
-    <w:abstractNumId w:val="11"/>
+    <w:abstractNumId w:val="14"/>
   </w:num>
   <w:num w:numId="4" w16cid:durableId="1766804995">
-    <w:abstractNumId w:val="9"/>
+    <w:abstractNumId w:val="12"/>
   </w:num>
   <w:num w:numId="5" w16cid:durableId="1935504662">
+    <w:abstractNumId w:val="13"/>
+  </w:num>
+  <w:num w:numId="6" w16cid:durableId="1932540342">
     <w:abstractNumId w:val="10"/>
   </w:num>
-  <w:num w:numId="6" w16cid:durableId="1932540342">
+  <w:num w:numId="7" w16cid:durableId="1280841758">
     <w:abstractNumId w:val="7"/>
-  </w:num>
-  <w:num w:numId="7" w16cid:durableId="1280841758">
-    <w:abstractNumId w:val="5"/>
   </w:num>
   <w:num w:numId="8" w16cid:durableId="1722944581">
     <w:abstractNumId w:val="1"/>
@@ -12817,7 +15307,7 @@
     <w:abstractNumId w:val="3"/>
   </w:num>
   <w:num w:numId="10" w16cid:durableId="240723054">
-    <w:abstractNumId w:val="8"/>
+    <w:abstractNumId w:val="11"/>
   </w:num>
   <w:num w:numId="11" w16cid:durableId="60103578">
     <w:abstractNumId w:val="0"/>
@@ -12826,7 +15316,16 @@
     <w:abstractNumId w:val="2"/>
   </w:num>
   <w:num w:numId="13" w16cid:durableId="1416704278">
-    <w:abstractNumId w:val="12"/>
+    <w:abstractNumId w:val="15"/>
+  </w:num>
+  <w:num w:numId="14" w16cid:durableId="1868135552">
+    <w:abstractNumId w:val="5"/>
+  </w:num>
+  <w:num w:numId="15" w16cid:durableId="1389256242">
+    <w:abstractNumId w:val="9"/>
+  </w:num>
+  <w:num w:numId="16" w16cid:durableId="1459493260">
+    <w:abstractNumId w:val="4"/>
   </w:num>
 </w:numbering>
 </file>
@@ -13282,6 +15781,28 @@
       <w:contextualSpacing/>
     </w:pPr>
   </w:style>
+  <w:style w:type="character" w:styleId="Textoennegrita">
+    <w:name w:val="Strong"/>
+    <w:basedOn w:val="Fuentedeprrafopredeter"/>
+    <w:uiPriority w:val="22"/>
+    <w:qFormat/>
+    <w:rsid w:val="005501D0"/>
+    <w:rPr>
+      <w:b/>
+      <w:bCs/>
+    </w:rPr>
+  </w:style>
+  <w:style w:type="character" w:styleId="nfasis">
+    <w:name w:val="Emphasis"/>
+    <w:basedOn w:val="Fuentedeprrafopredeter"/>
+    <w:uiPriority w:val="20"/>
+    <w:qFormat/>
+    <w:rsid w:val="005501D0"/>
+    <w:rPr>
+      <w:i/>
+      <w:iCs/>
+    </w:rPr>
+  </w:style>
 </w:styles>
 </file>
 

</xml_diff>

<commit_message>
actualizacion del doc IEEE
</commit_message>
<xml_diff>
--- a/Documentacion/IEEE830 AMPA 2023.docx
+++ b/Documentacion/IEEE830 AMPA 2023.docx
@@ -12079,18 +12079,7 @@
                 <w:position w:val="-1"/>
                 <w:sz w:val="24"/>
               </w:rPr>
-              <w:t>0</w:t>
-            </w:r>
-            <w:r>
-              <w:rPr>
-                <w:rFonts w:ascii="Arial" w:eastAsia="Arial" w:hAnsi="Arial" w:cs="Arial"/>
-                <w:b/>
-                <w:i/>
-                <w:color w:val="1F2328"/>
-                <w:position w:val="-1"/>
-                <w:sz w:val="24"/>
-              </w:rPr>
-              <w:t>3</w:t>
+              <w:t>03</w:t>
             </w:r>
           </w:p>
         </w:tc>
@@ -12159,6 +12148,131 @@
                 <w:rFonts w:ascii="Arial" w:eastAsia="Arial" w:hAnsi="Arial" w:cs="Arial"/>
                 <w:position w:val="-1"/>
               </w:rPr>
+              <w:t>#TK38:</w:t>
+            </w:r>
+            <w:r>
+              <w:rPr>
+                <w:rFonts w:ascii="Arial" w:eastAsia="Arial" w:hAnsi="Arial" w:cs="Arial"/>
+                <w:position w:val="-1"/>
+              </w:rPr>
+              <w:t xml:space="preserve"> Crear modelo usuario</w:t>
+            </w:r>
+          </w:p>
+          <w:p>
+            <w:pPr>
+              <w:suppressAutoHyphens/>
+              <w:spacing w:after="0" w:line="240" w:lineRule="auto"/>
+              <w:ind w:hanging="2"/>
+              <w:rPr>
+                <w:rFonts w:ascii="Arial" w:eastAsia="Arial" w:hAnsi="Arial" w:cs="Arial"/>
+                <w:position w:val="-1"/>
+              </w:rPr>
+            </w:pPr>
+          </w:p>
+          <w:p>
+            <w:pPr>
+              <w:suppressAutoHyphens/>
+              <w:spacing w:after="240" w:line="240" w:lineRule="auto"/>
+              <w:ind w:hanging="2"/>
+              <w:rPr>
+                <w:rFonts w:ascii="Arial" w:eastAsia="Arial" w:hAnsi="Arial" w:cs="Arial"/>
+                <w:position w:val="-1"/>
+              </w:rPr>
+            </w:pPr>
+            <w:r>
+              <w:rPr>
+                <w:rFonts w:ascii="Arial" w:eastAsia="Arial" w:hAnsi="Arial" w:cs="Arial"/>
+                <w:position w:val="-1"/>
+              </w:rPr>
+              <w:t xml:space="preserve">#TK39: </w:t>
+            </w:r>
+            <w:r>
+              <w:rPr>
+                <w:rFonts w:ascii="Arial" w:eastAsia="Arial" w:hAnsi="Arial" w:cs="Arial"/>
+                <w:position w:val="-1"/>
+              </w:rPr>
+              <w:t>Crear ser</w:t>
+            </w:r>
+            <w:r>
+              <w:rPr>
+                <w:rFonts w:ascii="Arial" w:eastAsia="Arial" w:hAnsi="Arial" w:cs="Arial"/>
+                <w:position w:val="-1"/>
+              </w:rPr>
+              <w:t>i</w:t>
+            </w:r>
+            <w:r>
+              <w:rPr>
+                <w:rFonts w:ascii="Arial" w:eastAsia="Arial" w:hAnsi="Arial" w:cs="Arial"/>
+                <w:position w:val="-1"/>
+              </w:rPr>
+              <w:t xml:space="preserve">al </w:t>
+            </w:r>
+            <w:proofErr w:type="spellStart"/>
+            <w:r>
+              <w:rPr>
+                <w:rFonts w:ascii="Arial" w:eastAsia="Arial" w:hAnsi="Arial" w:cs="Arial"/>
+                <w:position w:val="-1"/>
+              </w:rPr>
+              <w:t>layer</w:t>
+            </w:r>
+            <w:proofErr w:type="spellEnd"/>
+            <w:r>
+              <w:rPr>
+                <w:rFonts w:ascii="Arial" w:eastAsia="Arial" w:hAnsi="Arial" w:cs="Arial"/>
+                <w:position w:val="-1"/>
+              </w:rPr>
+              <w:t xml:space="preserve"> usuario</w:t>
+            </w:r>
+          </w:p>
+          <w:p>
+            <w:pPr>
+              <w:suppressAutoHyphens/>
+              <w:spacing w:after="240" w:line="240" w:lineRule="auto"/>
+              <w:ind w:hanging="2"/>
+              <w:rPr>
+                <w:rFonts w:ascii="Arial" w:eastAsia="Arial" w:hAnsi="Arial" w:cs="Arial"/>
+                <w:position w:val="-1"/>
+              </w:rPr>
+            </w:pPr>
+            <w:r>
+              <w:rPr>
+                <w:rFonts w:ascii="Arial" w:eastAsia="Arial" w:hAnsi="Arial" w:cs="Arial"/>
+                <w:position w:val="-1"/>
+              </w:rPr>
+              <w:t xml:space="preserve">#TK40: </w:t>
+            </w:r>
+            <w:r>
+              <w:rPr>
+                <w:rFonts w:ascii="Arial" w:eastAsia="Arial" w:hAnsi="Arial" w:cs="Arial"/>
+                <w:position w:val="-1"/>
+              </w:rPr>
+              <w:t xml:space="preserve">Crear vista </w:t>
+            </w:r>
+            <w:proofErr w:type="spellStart"/>
+            <w:r>
+              <w:rPr>
+                <w:rFonts w:ascii="Arial" w:eastAsia="Arial" w:hAnsi="Arial" w:cs="Arial"/>
+                <w:position w:val="-1"/>
+              </w:rPr>
+              <w:t>login</w:t>
+            </w:r>
+            <w:proofErr w:type="spellEnd"/>
+          </w:p>
+          <w:p>
+            <w:pPr>
+              <w:suppressAutoHyphens/>
+              <w:spacing w:after="240" w:line="240" w:lineRule="auto"/>
+              <w:ind w:hanging="2"/>
+              <w:rPr>
+                <w:rFonts w:ascii="Arial" w:eastAsia="Arial" w:hAnsi="Arial" w:cs="Arial"/>
+                <w:position w:val="-1"/>
+              </w:rPr>
+            </w:pPr>
+            <w:r>
+              <w:rPr>
+                <w:rFonts w:ascii="Arial" w:eastAsia="Arial" w:hAnsi="Arial" w:cs="Arial"/>
+                <w:position w:val="-1"/>
+              </w:rPr>
               <w:t>#TK</w:t>
             </w:r>
             <w:r>
@@ -12166,33 +12280,22 @@
                 <w:rFonts w:ascii="Arial" w:eastAsia="Arial" w:hAnsi="Arial" w:cs="Arial"/>
                 <w:position w:val="-1"/>
               </w:rPr>
-              <w:t>38</w:t>
-            </w:r>
-            <w:r>
-              <w:rPr>
-                <w:rFonts w:ascii="Arial" w:eastAsia="Arial" w:hAnsi="Arial" w:cs="Arial"/>
-                <w:position w:val="-1"/>
-              </w:rPr>
-              <w:t>:</w:t>
-            </w:r>
-            <w:r>
-              <w:rPr>
-                <w:rFonts w:ascii="Arial" w:eastAsia="Arial" w:hAnsi="Arial" w:cs="Arial"/>
-                <w:position w:val="-1"/>
-              </w:rPr>
-              <w:t xml:space="preserve"> Crear modelo usuario</w:t>
-            </w:r>
-          </w:p>
-          <w:p>
-            <w:pPr>
-              <w:suppressAutoHyphens/>
-              <w:spacing w:after="0" w:line="240" w:lineRule="auto"/>
-              <w:ind w:hanging="2"/>
-              <w:rPr>
-                <w:rFonts w:ascii="Arial" w:eastAsia="Arial" w:hAnsi="Arial" w:cs="Arial"/>
-                <w:position w:val="-1"/>
-              </w:rPr>
-            </w:pPr>
+              <w:t>41</w:t>
+            </w:r>
+            <w:r>
+              <w:rPr>
+                <w:rFonts w:ascii="Arial" w:eastAsia="Arial" w:hAnsi="Arial" w:cs="Arial"/>
+                <w:position w:val="-1"/>
+              </w:rPr>
+              <w:t xml:space="preserve">: </w:t>
+            </w:r>
+            <w:r>
+              <w:rPr>
+                <w:rFonts w:ascii="Arial" w:eastAsia="Arial" w:hAnsi="Arial" w:cs="Arial"/>
+                <w:position w:val="-1"/>
+              </w:rPr>
+              <w:t>Crear vista registro</w:t>
+            </w:r>
           </w:p>
           <w:p>
             <w:pPr>
@@ -12209,6 +12312,333 @@
                 <w:rFonts w:ascii="Arial" w:eastAsia="Arial" w:hAnsi="Arial" w:cs="Arial"/>
                 <w:position w:val="-1"/>
               </w:rPr>
+              <w:t xml:space="preserve">#TK42: </w:t>
+            </w:r>
+            <w:r>
+              <w:rPr>
+                <w:rFonts w:ascii="Arial" w:eastAsia="Arial" w:hAnsi="Arial" w:cs="Arial"/>
+                <w:position w:val="-1"/>
+              </w:rPr>
+              <w:t xml:space="preserve">Crear vista </w:t>
+            </w:r>
+            <w:proofErr w:type="spellStart"/>
+            <w:r>
+              <w:rPr>
+                <w:rFonts w:ascii="Arial" w:eastAsia="Arial" w:hAnsi="Arial" w:cs="Arial"/>
+                <w:position w:val="-1"/>
+              </w:rPr>
+              <w:t>log</w:t>
+            </w:r>
+            <w:r>
+              <w:rPr>
+                <w:rFonts w:ascii="Arial" w:eastAsia="Arial" w:hAnsi="Arial" w:cs="Arial"/>
+                <w:position w:val="-1"/>
+              </w:rPr>
+              <w:t>out</w:t>
+            </w:r>
+            <w:proofErr w:type="spellEnd"/>
+          </w:p>
+          <w:p>
+            <w:pPr>
+              <w:suppressAutoHyphens/>
+              <w:spacing w:after="240" w:line="240" w:lineRule="auto"/>
+              <w:ind w:hanging="2"/>
+              <w:rPr>
+                <w:rFonts w:ascii="Arial" w:eastAsia="Arial" w:hAnsi="Arial" w:cs="Arial"/>
+                <w:position w:val="-1"/>
+              </w:rPr>
+            </w:pPr>
+            <w:r>
+              <w:rPr>
+                <w:rFonts w:ascii="Arial" w:eastAsia="Arial" w:hAnsi="Arial" w:cs="Arial"/>
+                <w:position w:val="-1"/>
+              </w:rPr>
+              <w:t>#TK43</w:t>
+            </w:r>
+            <w:r>
+              <w:rPr>
+                <w:rFonts w:ascii="Arial" w:eastAsia="Arial" w:hAnsi="Arial" w:cs="Arial"/>
+                <w:position w:val="-1"/>
+              </w:rPr>
+              <w:t xml:space="preserve"> Crear formulario reactivo para </w:t>
+            </w:r>
+            <w:proofErr w:type="spellStart"/>
+            <w:r>
+              <w:rPr>
+                <w:rFonts w:ascii="Arial" w:eastAsia="Arial" w:hAnsi="Arial" w:cs="Arial"/>
+                <w:position w:val="-1"/>
+              </w:rPr>
+              <w:t>login</w:t>
+            </w:r>
+            <w:proofErr w:type="spellEnd"/>
+          </w:p>
+          <w:p>
+            <w:pPr>
+              <w:suppressAutoHyphens/>
+              <w:spacing w:after="240" w:line="240" w:lineRule="auto"/>
+              <w:ind w:hanging="2"/>
+              <w:rPr>
+                <w:rFonts w:ascii="Arial" w:eastAsia="Arial" w:hAnsi="Arial" w:cs="Arial"/>
+                <w:position w:val="-1"/>
+              </w:rPr>
+            </w:pPr>
+            <w:r>
+              <w:rPr>
+                <w:rFonts w:ascii="Arial" w:eastAsia="Arial" w:hAnsi="Arial" w:cs="Arial"/>
+                <w:position w:val="-1"/>
+              </w:rPr>
+              <w:t xml:space="preserve">#TK44: </w:t>
+            </w:r>
+            <w:r>
+              <w:rPr>
+                <w:rFonts w:ascii="Arial" w:eastAsia="Arial" w:hAnsi="Arial" w:cs="Arial"/>
+                <w:position w:val="-1"/>
+              </w:rPr>
+              <w:t>Crear formulario reactivo para registro</w:t>
+            </w:r>
+          </w:p>
+          <w:p>
+            <w:pPr>
+              <w:suppressAutoHyphens/>
+              <w:spacing w:after="240" w:line="240" w:lineRule="auto"/>
+              <w:ind w:hanging="2"/>
+              <w:rPr>
+                <w:rFonts w:ascii="Arial" w:eastAsia="Arial" w:hAnsi="Arial" w:cs="Arial"/>
+                <w:position w:val="-1"/>
+              </w:rPr>
+            </w:pPr>
+            <w:r>
+              <w:rPr>
+                <w:rFonts w:ascii="Arial" w:eastAsia="Arial" w:hAnsi="Arial" w:cs="Arial"/>
+                <w:position w:val="-1"/>
+              </w:rPr>
+              <w:t xml:space="preserve">#TK45: </w:t>
+            </w:r>
+            <w:r>
+              <w:rPr>
+                <w:rFonts w:ascii="Arial" w:eastAsia="Arial" w:hAnsi="Arial" w:cs="Arial"/>
+                <w:position w:val="-1"/>
+              </w:rPr>
+              <w:t>Django- crear modelo p</w:t>
+            </w:r>
+            <w:r>
+              <w:rPr>
+                <w:rFonts w:ascii="Arial" w:eastAsia="Arial" w:hAnsi="Arial" w:cs="Arial"/>
+                <w:position w:val="-1"/>
+              </w:rPr>
+              <w:t>roducto</w:t>
+            </w:r>
+          </w:p>
+          <w:p>
+            <w:pPr>
+              <w:suppressAutoHyphens/>
+              <w:spacing w:after="240" w:line="240" w:lineRule="auto"/>
+              <w:ind w:hanging="2"/>
+              <w:rPr>
+                <w:rFonts w:ascii="Arial" w:eastAsia="Arial" w:hAnsi="Arial" w:cs="Arial"/>
+                <w:position w:val="-1"/>
+              </w:rPr>
+            </w:pPr>
+            <w:r>
+              <w:rPr>
+                <w:rFonts w:ascii="Arial" w:eastAsia="Arial" w:hAnsi="Arial" w:cs="Arial"/>
+                <w:position w:val="-1"/>
+              </w:rPr>
+              <w:t>#TK4</w:t>
+            </w:r>
+            <w:r>
+              <w:rPr>
+                <w:rFonts w:ascii="Arial" w:eastAsia="Arial" w:hAnsi="Arial" w:cs="Arial"/>
+                <w:position w:val="-1"/>
+              </w:rPr>
+              <w:t>6</w:t>
+            </w:r>
+            <w:r>
+              <w:rPr>
+                <w:rFonts w:ascii="Arial" w:eastAsia="Arial" w:hAnsi="Arial" w:cs="Arial"/>
+                <w:position w:val="-1"/>
+              </w:rPr>
+              <w:t xml:space="preserve">: Django- crear modelo </w:t>
+            </w:r>
+            <w:r>
+              <w:rPr>
+                <w:rFonts w:ascii="Arial" w:eastAsia="Arial" w:hAnsi="Arial" w:cs="Arial"/>
+                <w:position w:val="-1"/>
+              </w:rPr>
+              <w:t>Categoría</w:t>
+            </w:r>
+          </w:p>
+          <w:p>
+            <w:pPr>
+              <w:suppressAutoHyphens/>
+              <w:spacing w:after="240" w:line="240" w:lineRule="auto"/>
+              <w:ind w:hanging="2"/>
+              <w:rPr>
+                <w:rFonts w:ascii="Arial" w:eastAsia="Arial" w:hAnsi="Arial" w:cs="Arial"/>
+                <w:position w:val="-1"/>
+              </w:rPr>
+            </w:pPr>
+            <w:r>
+              <w:rPr>
+                <w:rFonts w:ascii="Arial" w:eastAsia="Arial" w:hAnsi="Arial" w:cs="Arial"/>
+                <w:position w:val="-1"/>
+              </w:rPr>
+              <w:t>#TK4</w:t>
+            </w:r>
+            <w:r>
+              <w:rPr>
+                <w:rFonts w:ascii="Arial" w:eastAsia="Arial" w:hAnsi="Arial" w:cs="Arial"/>
+                <w:position w:val="-1"/>
+              </w:rPr>
+              <w:t>7</w:t>
+            </w:r>
+            <w:r>
+              <w:rPr>
+                <w:rFonts w:ascii="Arial" w:eastAsia="Arial" w:hAnsi="Arial" w:cs="Arial"/>
+                <w:position w:val="-1"/>
+              </w:rPr>
+              <w:t xml:space="preserve">: Django- crear </w:t>
+            </w:r>
+            <w:r>
+              <w:rPr>
+                <w:rFonts w:ascii="Arial" w:eastAsia="Arial" w:hAnsi="Arial" w:cs="Arial"/>
+                <w:position w:val="-1"/>
+              </w:rPr>
+              <w:t xml:space="preserve">serial </w:t>
+            </w:r>
+            <w:proofErr w:type="spellStart"/>
+            <w:r>
+              <w:rPr>
+                <w:rFonts w:ascii="Arial" w:eastAsia="Arial" w:hAnsi="Arial" w:cs="Arial"/>
+                <w:position w:val="-1"/>
+              </w:rPr>
+              <w:t>layser</w:t>
+            </w:r>
+            <w:proofErr w:type="spellEnd"/>
+            <w:r>
+              <w:rPr>
+                <w:rFonts w:ascii="Arial" w:eastAsia="Arial" w:hAnsi="Arial" w:cs="Arial"/>
+                <w:position w:val="-1"/>
+              </w:rPr>
+              <w:t xml:space="preserve"> de productos</w:t>
+            </w:r>
+          </w:p>
+          <w:p>
+            <w:pPr>
+              <w:suppressAutoHyphens/>
+              <w:spacing w:after="240" w:line="240" w:lineRule="auto"/>
+              <w:ind w:hanging="2"/>
+              <w:rPr>
+                <w:rFonts w:ascii="Arial" w:eastAsia="Arial" w:hAnsi="Arial" w:cs="Arial"/>
+                <w:position w:val="-1"/>
+              </w:rPr>
+            </w:pPr>
+            <w:r>
+              <w:rPr>
+                <w:rFonts w:ascii="Arial" w:eastAsia="Arial" w:hAnsi="Arial" w:cs="Arial"/>
+                <w:position w:val="-1"/>
+              </w:rPr>
+              <w:t>#TK4</w:t>
+            </w:r>
+            <w:r>
+              <w:rPr>
+                <w:rFonts w:ascii="Arial" w:eastAsia="Arial" w:hAnsi="Arial" w:cs="Arial"/>
+                <w:position w:val="-1"/>
+              </w:rPr>
+              <w:t>8</w:t>
+            </w:r>
+            <w:r>
+              <w:rPr>
+                <w:rFonts w:ascii="Arial" w:eastAsia="Arial" w:hAnsi="Arial" w:cs="Arial"/>
+                <w:position w:val="-1"/>
+              </w:rPr>
+              <w:t xml:space="preserve">: Django- crear </w:t>
+            </w:r>
+            <w:r>
+              <w:rPr>
+                <w:rFonts w:ascii="Arial" w:eastAsia="Arial" w:hAnsi="Arial" w:cs="Arial"/>
+                <w:position w:val="-1"/>
+              </w:rPr>
+              <w:t xml:space="preserve">serial </w:t>
+            </w:r>
+            <w:proofErr w:type="spellStart"/>
+            <w:r>
+              <w:rPr>
+                <w:rFonts w:ascii="Arial" w:eastAsia="Arial" w:hAnsi="Arial" w:cs="Arial"/>
+                <w:position w:val="-1"/>
+              </w:rPr>
+              <w:t>layser</w:t>
+            </w:r>
+            <w:proofErr w:type="spellEnd"/>
+            <w:r>
+              <w:rPr>
+                <w:rFonts w:ascii="Arial" w:eastAsia="Arial" w:hAnsi="Arial" w:cs="Arial"/>
+                <w:position w:val="-1"/>
+              </w:rPr>
+              <w:t xml:space="preserve"> de </w:t>
+            </w:r>
+            <w:r>
+              <w:rPr>
+                <w:rFonts w:ascii="Arial" w:eastAsia="Arial" w:hAnsi="Arial" w:cs="Arial"/>
+                <w:position w:val="-1"/>
+              </w:rPr>
+              <w:t>categorías</w:t>
+            </w:r>
+          </w:p>
+          <w:p>
+            <w:pPr>
+              <w:suppressAutoHyphens/>
+              <w:spacing w:after="240" w:line="240" w:lineRule="auto"/>
+              <w:ind w:hanging="2"/>
+              <w:rPr>
+                <w:rFonts w:ascii="Arial" w:eastAsia="Arial" w:hAnsi="Arial" w:cs="Arial"/>
+                <w:position w:val="-1"/>
+              </w:rPr>
+            </w:pPr>
+            <w:r>
+              <w:rPr>
+                <w:rFonts w:ascii="Arial" w:eastAsia="Arial" w:hAnsi="Arial" w:cs="Arial"/>
+                <w:position w:val="-1"/>
+              </w:rPr>
+              <w:t>#TK4</w:t>
+            </w:r>
+            <w:r>
+              <w:rPr>
+                <w:rFonts w:ascii="Arial" w:eastAsia="Arial" w:hAnsi="Arial" w:cs="Arial"/>
+                <w:position w:val="-1"/>
+              </w:rPr>
+              <w:t>9</w:t>
+            </w:r>
+            <w:r>
+              <w:rPr>
+                <w:rFonts w:ascii="Arial" w:eastAsia="Arial" w:hAnsi="Arial" w:cs="Arial"/>
+                <w:position w:val="-1"/>
+              </w:rPr>
+              <w:t xml:space="preserve">: Django- crear </w:t>
+            </w:r>
+            <w:r>
+              <w:rPr>
+                <w:rFonts w:ascii="Arial" w:eastAsia="Arial" w:hAnsi="Arial" w:cs="Arial"/>
+                <w:position w:val="-1"/>
+              </w:rPr>
+              <w:t>vista para hacer el CRUD de productos</w:t>
+            </w:r>
+          </w:p>
+          <w:p>
+            <w:pPr>
+              <w:suppressAutoHyphens/>
+              <w:spacing w:after="240" w:line="240" w:lineRule="auto"/>
+              <w:ind w:hanging="2"/>
+              <w:rPr>
+                <w:rFonts w:ascii="Arial" w:eastAsia="Arial" w:hAnsi="Arial" w:cs="Arial"/>
+                <w:position w:val="-1"/>
+              </w:rPr>
+            </w:pPr>
+            <w:r>
+              <w:rPr>
+                <w:rFonts w:ascii="Arial" w:eastAsia="Arial" w:hAnsi="Arial" w:cs="Arial"/>
+                <w:position w:val="-1"/>
+              </w:rPr>
               <w:t>#TK</w:t>
             </w:r>
             <w:r>
@@ -12216,7 +12646,74 @@
                 <w:rFonts w:ascii="Arial" w:eastAsia="Arial" w:hAnsi="Arial" w:cs="Arial"/>
                 <w:position w:val="-1"/>
               </w:rPr>
-              <w:t>39</w:t>
+              <w:t>50</w:t>
+            </w:r>
+            <w:r>
+              <w:rPr>
+                <w:rFonts w:ascii="Arial" w:eastAsia="Arial" w:hAnsi="Arial" w:cs="Arial"/>
+                <w:position w:val="-1"/>
+              </w:rPr>
+              <w:t xml:space="preserve">: Django- </w:t>
+            </w:r>
+            <w:r>
+              <w:rPr>
+                <w:rFonts w:ascii="Arial" w:eastAsia="Arial" w:hAnsi="Arial" w:cs="Arial"/>
+                <w:position w:val="-1"/>
+              </w:rPr>
+              <w:t xml:space="preserve">Crear </w:t>
+            </w:r>
+            <w:r>
+              <w:rPr>
+                <w:rFonts w:ascii="Arial" w:eastAsia="Arial" w:hAnsi="Arial" w:cs="Arial"/>
+                <w:position w:val="-1"/>
+              </w:rPr>
+              <w:t xml:space="preserve">vista para </w:t>
+            </w:r>
+            <w:r>
+              <w:rPr>
+                <w:rFonts w:ascii="Arial" w:eastAsia="Arial" w:hAnsi="Arial" w:cs="Arial"/>
+                <w:position w:val="-1"/>
+              </w:rPr>
+              <w:t xml:space="preserve">hacer </w:t>
+            </w:r>
+            <w:r>
+              <w:rPr>
+                <w:rFonts w:ascii="Arial" w:eastAsia="Arial" w:hAnsi="Arial" w:cs="Arial"/>
+                <w:position w:val="-1"/>
+              </w:rPr>
+              <w:t>el CRUD de</w:t>
+            </w:r>
+            <w:r>
+              <w:rPr>
+                <w:rFonts w:ascii="Arial" w:eastAsia="Arial" w:hAnsi="Arial" w:cs="Arial"/>
+                <w:position w:val="-1"/>
+              </w:rPr>
+              <w:t xml:space="preserve"> categorías</w:t>
+            </w:r>
+          </w:p>
+          <w:p>
+            <w:pPr>
+              <w:suppressAutoHyphens/>
+              <w:spacing w:after="240" w:line="240" w:lineRule="auto"/>
+              <w:ind w:hanging="2"/>
+              <w:rPr>
+                <w:rFonts w:ascii="Arial" w:eastAsia="Arial" w:hAnsi="Arial" w:cs="Arial"/>
+                <w:position w:val="-1"/>
+              </w:rPr>
+            </w:pPr>
+            <w:r>
+              <w:rPr>
+                <w:rFonts w:ascii="Arial" w:eastAsia="Arial" w:hAnsi="Arial" w:cs="Arial"/>
+                <w:position w:val="-1"/>
+              </w:rPr>
+              <w:t>#TK</w:t>
+            </w:r>
+            <w:r>
+              <w:rPr>
+                <w:rFonts w:ascii="Arial" w:eastAsia="Arial" w:hAnsi="Arial" w:cs="Arial"/>
+                <w:position w:val="-1"/>
+              </w:rPr>
+              <w:t>51</w:t>
             </w:r>
             <w:r>
               <w:rPr>
@@ -12230,37 +12727,7 @@
                 <w:rFonts w:ascii="Arial" w:eastAsia="Arial" w:hAnsi="Arial" w:cs="Arial"/>
                 <w:position w:val="-1"/>
               </w:rPr>
-              <w:t>Crear ser</w:t>
-            </w:r>
-            <w:r>
-              <w:rPr>
-                <w:rFonts w:ascii="Arial" w:eastAsia="Arial" w:hAnsi="Arial" w:cs="Arial"/>
-                <w:position w:val="-1"/>
-              </w:rPr>
-              <w:t>i</w:t>
-            </w:r>
-            <w:r>
-              <w:rPr>
-                <w:rFonts w:ascii="Arial" w:eastAsia="Arial" w:hAnsi="Arial" w:cs="Arial"/>
-                <w:position w:val="-1"/>
-              </w:rPr>
-              <w:t xml:space="preserve">al </w:t>
-            </w:r>
-            <w:proofErr w:type="spellStart"/>
-            <w:r>
-              <w:rPr>
-                <w:rFonts w:ascii="Arial" w:eastAsia="Arial" w:hAnsi="Arial" w:cs="Arial"/>
-                <w:position w:val="-1"/>
-              </w:rPr>
-              <w:t>layer</w:t>
-            </w:r>
-            <w:proofErr w:type="spellEnd"/>
-            <w:r>
-              <w:rPr>
-                <w:rFonts w:ascii="Arial" w:eastAsia="Arial" w:hAnsi="Arial" w:cs="Arial"/>
-                <w:position w:val="-1"/>
-              </w:rPr>
-              <w:t xml:space="preserve"> usuario</w:t>
+              <w:t>Angular – crear formulario reactivo para cargar productos</w:t>
             </w:r>
           </w:p>
           <w:p>
@@ -12285,7 +12752,7 @@
                 <w:rFonts w:ascii="Arial" w:eastAsia="Arial" w:hAnsi="Arial" w:cs="Arial"/>
                 <w:position w:val="-1"/>
               </w:rPr>
-              <w:t>40</w:t>
+              <w:t>52</w:t>
             </w:r>
             <w:r>
               <w:rPr>
@@ -12299,24 +12766,8 @@
                 <w:rFonts w:ascii="Arial" w:eastAsia="Arial" w:hAnsi="Arial" w:cs="Arial"/>
                 <w:position w:val="-1"/>
               </w:rPr>
-              <w:t>Crear</w:t>
-            </w:r>
-            <w:r>
-              <w:rPr>
-                <w:rFonts w:ascii="Arial" w:eastAsia="Arial" w:hAnsi="Arial" w:cs="Arial"/>
-                <w:position w:val="-1"/>
-              </w:rPr>
-              <w:t xml:space="preserve"> vista </w:t>
-            </w:r>
-            <w:proofErr w:type="spellStart"/>
-            <w:r>
-              <w:rPr>
-                <w:rFonts w:ascii="Arial" w:eastAsia="Arial" w:hAnsi="Arial" w:cs="Arial"/>
-                <w:position w:val="-1"/>
-              </w:rPr>
-              <w:t>login</w:t>
-            </w:r>
-            <w:proofErr w:type="spellEnd"/>
+              <w:t>Angular – crear formulario reactivo para editar productos</w:t>
+            </w:r>
           </w:p>
           <w:p>
             <w:pPr>
@@ -12340,7 +12791,7 @@
                 <w:rFonts w:ascii="Arial" w:eastAsia="Arial" w:hAnsi="Arial" w:cs="Arial"/>
                 <w:position w:val="-1"/>
               </w:rPr>
-              <w:t>41</w:t>
+              <w:t>53</w:t>
             </w:r>
             <w:r>
               <w:rPr>
@@ -12354,14 +12805,7 @@
                 <w:rFonts w:ascii="Arial" w:eastAsia="Arial" w:hAnsi="Arial" w:cs="Arial"/>
                 <w:position w:val="-1"/>
               </w:rPr>
-              <w:t>Crear</w:t>
-            </w:r>
-            <w:r>
-              <w:rPr>
-                <w:rFonts w:ascii="Arial" w:eastAsia="Arial" w:hAnsi="Arial" w:cs="Arial"/>
-                <w:position w:val="-1"/>
-              </w:rPr>
-              <w:t xml:space="preserve"> vista registro</w:t>
+              <w:t>Angular – crear formulario reactivo para cargar categorías</w:t>
             </w:r>
           </w:p>
           <w:p>
@@ -12386,7 +12830,7 @@
                 <w:rFonts w:ascii="Arial" w:eastAsia="Arial" w:hAnsi="Arial" w:cs="Arial"/>
                 <w:position w:val="-1"/>
               </w:rPr>
-              <w:t>42</w:t>
+              <w:t>54</w:t>
             </w:r>
             <w:r>
               <w:rPr>
@@ -12400,24 +12844,8 @@
                 <w:rFonts w:ascii="Arial" w:eastAsia="Arial" w:hAnsi="Arial" w:cs="Arial"/>
                 <w:position w:val="-1"/>
               </w:rPr>
-              <w:t xml:space="preserve">Crear vista </w:t>
-            </w:r>
-            <w:proofErr w:type="spellStart"/>
-            <w:r>
-              <w:rPr>
-                <w:rFonts w:ascii="Arial" w:eastAsia="Arial" w:hAnsi="Arial" w:cs="Arial"/>
-                <w:position w:val="-1"/>
-              </w:rPr>
-              <w:t>log</w:t>
-            </w:r>
-            <w:r>
-              <w:rPr>
-                <w:rFonts w:ascii="Arial" w:eastAsia="Arial" w:hAnsi="Arial" w:cs="Arial"/>
-                <w:position w:val="-1"/>
-              </w:rPr>
-              <w:t>out</w:t>
-            </w:r>
-            <w:proofErr w:type="spellEnd"/>
+              <w:t>Angular – crear formulario reactivo para editar categorías</w:t>
+            </w:r>
           </w:p>
           <w:p>
             <w:pPr>
@@ -12441,621 +12869,7 @@
                 <w:rFonts w:ascii="Arial" w:eastAsia="Arial" w:hAnsi="Arial" w:cs="Arial"/>
                 <w:position w:val="-1"/>
               </w:rPr>
-              <w:t>43</w:t>
-            </w:r>
-            <w:r>
-              <w:rPr>
-                <w:rFonts w:ascii="Arial" w:eastAsia="Arial" w:hAnsi="Arial" w:cs="Arial"/>
-                <w:position w:val="-1"/>
-              </w:rPr>
-              <w:t xml:space="preserve"> Crear formulario reactivo para </w:t>
-            </w:r>
-            <w:proofErr w:type="spellStart"/>
-            <w:r>
-              <w:rPr>
-                <w:rFonts w:ascii="Arial" w:eastAsia="Arial" w:hAnsi="Arial" w:cs="Arial"/>
-                <w:position w:val="-1"/>
-              </w:rPr>
-              <w:t>login</w:t>
-            </w:r>
-            <w:proofErr w:type="spellEnd"/>
-          </w:p>
-          <w:p>
-            <w:pPr>
-              <w:suppressAutoHyphens/>
-              <w:spacing w:after="240" w:line="240" w:lineRule="auto"/>
-              <w:ind w:hanging="2"/>
-              <w:rPr>
-                <w:rFonts w:ascii="Arial" w:eastAsia="Arial" w:hAnsi="Arial" w:cs="Arial"/>
-                <w:position w:val="-1"/>
-              </w:rPr>
-            </w:pPr>
-            <w:r>
-              <w:rPr>
-                <w:rFonts w:ascii="Arial" w:eastAsia="Arial" w:hAnsi="Arial" w:cs="Arial"/>
-                <w:position w:val="-1"/>
-              </w:rPr>
-              <w:t>#TK</w:t>
-            </w:r>
-            <w:r>
-              <w:rPr>
-                <w:rFonts w:ascii="Arial" w:eastAsia="Arial" w:hAnsi="Arial" w:cs="Arial"/>
-                <w:position w:val="-1"/>
-              </w:rPr>
-              <w:t>44</w:t>
-            </w:r>
-            <w:r>
-              <w:rPr>
-                <w:rFonts w:ascii="Arial" w:eastAsia="Arial" w:hAnsi="Arial" w:cs="Arial"/>
-                <w:position w:val="-1"/>
-              </w:rPr>
-              <w:t xml:space="preserve">: </w:t>
-            </w:r>
-            <w:r>
-              <w:rPr>
-                <w:rFonts w:ascii="Arial" w:eastAsia="Arial" w:hAnsi="Arial" w:cs="Arial"/>
-                <w:position w:val="-1"/>
-              </w:rPr>
-              <w:t xml:space="preserve">Crear formulario reactivo para </w:t>
-            </w:r>
-            <w:r>
-              <w:rPr>
-                <w:rFonts w:ascii="Arial" w:eastAsia="Arial" w:hAnsi="Arial" w:cs="Arial"/>
-                <w:position w:val="-1"/>
-              </w:rPr>
-              <w:t>registro</w:t>
-            </w:r>
-          </w:p>
-          <w:p>
-            <w:pPr>
-              <w:suppressAutoHyphens/>
-              <w:spacing w:after="240" w:line="240" w:lineRule="auto"/>
-              <w:ind w:hanging="2"/>
-              <w:rPr>
-                <w:rFonts w:ascii="Arial" w:eastAsia="Arial" w:hAnsi="Arial" w:cs="Arial"/>
-                <w:position w:val="-1"/>
-              </w:rPr>
-            </w:pPr>
-            <w:r>
-              <w:rPr>
-                <w:rFonts w:ascii="Arial" w:eastAsia="Arial" w:hAnsi="Arial" w:cs="Arial"/>
-                <w:position w:val="-1"/>
-              </w:rPr>
-              <w:t>#TK</w:t>
-            </w:r>
-            <w:r>
-              <w:rPr>
-                <w:rFonts w:ascii="Arial" w:eastAsia="Arial" w:hAnsi="Arial" w:cs="Arial"/>
-                <w:position w:val="-1"/>
-              </w:rPr>
-              <w:t>45</w:t>
-            </w:r>
-            <w:r>
-              <w:rPr>
-                <w:rFonts w:ascii="Arial" w:eastAsia="Arial" w:hAnsi="Arial" w:cs="Arial"/>
-                <w:position w:val="-1"/>
-              </w:rPr>
-              <w:t xml:space="preserve">: </w:t>
-            </w:r>
-            <w:r>
-              <w:rPr>
-                <w:rFonts w:ascii="Arial" w:eastAsia="Arial" w:hAnsi="Arial" w:cs="Arial"/>
-                <w:position w:val="-1"/>
-              </w:rPr>
-              <w:t>Django- crear modelo p</w:t>
-            </w:r>
-            <w:r>
-              <w:rPr>
-                <w:rFonts w:ascii="Arial" w:eastAsia="Arial" w:hAnsi="Arial" w:cs="Arial"/>
-                <w:position w:val="-1"/>
-              </w:rPr>
-              <w:t>roducto</w:t>
-            </w:r>
-          </w:p>
-          <w:p>
-            <w:pPr>
-              <w:suppressAutoHyphens/>
-              <w:spacing w:after="240" w:line="240" w:lineRule="auto"/>
-              <w:ind w:hanging="2"/>
-              <w:rPr>
-                <w:rFonts w:ascii="Arial" w:eastAsia="Arial" w:hAnsi="Arial" w:cs="Arial"/>
-                <w:position w:val="-1"/>
-              </w:rPr>
-            </w:pPr>
-            <w:r>
-              <w:rPr>
-                <w:rFonts w:ascii="Arial" w:eastAsia="Arial" w:hAnsi="Arial" w:cs="Arial"/>
-                <w:position w:val="-1"/>
-              </w:rPr>
-              <w:t>#TK4</w:t>
-            </w:r>
-            <w:r>
-              <w:rPr>
-                <w:rFonts w:ascii="Arial" w:eastAsia="Arial" w:hAnsi="Arial" w:cs="Arial"/>
-                <w:position w:val="-1"/>
-              </w:rPr>
-              <w:t>6</w:t>
-            </w:r>
-            <w:r>
-              <w:rPr>
-                <w:rFonts w:ascii="Arial" w:eastAsia="Arial" w:hAnsi="Arial" w:cs="Arial"/>
-                <w:position w:val="-1"/>
-              </w:rPr>
-              <w:t xml:space="preserve">: Django- crear modelo </w:t>
-            </w:r>
-            <w:r>
-              <w:rPr>
-                <w:rFonts w:ascii="Arial" w:eastAsia="Arial" w:hAnsi="Arial" w:cs="Arial"/>
-                <w:position w:val="-1"/>
-              </w:rPr>
-              <w:t>Categoría</w:t>
-            </w:r>
-          </w:p>
-          <w:p>
-            <w:pPr>
-              <w:suppressAutoHyphens/>
-              <w:spacing w:after="240" w:line="240" w:lineRule="auto"/>
-              <w:ind w:hanging="2"/>
-              <w:rPr>
-                <w:rFonts w:ascii="Arial" w:eastAsia="Arial" w:hAnsi="Arial" w:cs="Arial"/>
-                <w:position w:val="-1"/>
-              </w:rPr>
-            </w:pPr>
-            <w:r>
-              <w:rPr>
-                <w:rFonts w:ascii="Arial" w:eastAsia="Arial" w:hAnsi="Arial" w:cs="Arial"/>
-                <w:position w:val="-1"/>
-              </w:rPr>
-              <w:t>#TK4</w:t>
-            </w:r>
-            <w:r>
-              <w:rPr>
-                <w:rFonts w:ascii="Arial" w:eastAsia="Arial" w:hAnsi="Arial" w:cs="Arial"/>
-                <w:position w:val="-1"/>
-              </w:rPr>
-              <w:t>7</w:t>
-            </w:r>
-            <w:r>
-              <w:rPr>
-                <w:rFonts w:ascii="Arial" w:eastAsia="Arial" w:hAnsi="Arial" w:cs="Arial"/>
-                <w:position w:val="-1"/>
-              </w:rPr>
-              <w:t xml:space="preserve">: Django- crear </w:t>
-            </w:r>
-            <w:r>
-              <w:rPr>
-                <w:rFonts w:ascii="Arial" w:eastAsia="Arial" w:hAnsi="Arial" w:cs="Arial"/>
-                <w:position w:val="-1"/>
-              </w:rPr>
-              <w:t xml:space="preserve">serial </w:t>
-            </w:r>
-            <w:proofErr w:type="spellStart"/>
-            <w:r>
-              <w:rPr>
-                <w:rFonts w:ascii="Arial" w:eastAsia="Arial" w:hAnsi="Arial" w:cs="Arial"/>
-                <w:position w:val="-1"/>
-              </w:rPr>
-              <w:t>layser</w:t>
-            </w:r>
-            <w:proofErr w:type="spellEnd"/>
-            <w:r>
-              <w:rPr>
-                <w:rFonts w:ascii="Arial" w:eastAsia="Arial" w:hAnsi="Arial" w:cs="Arial"/>
-                <w:position w:val="-1"/>
-              </w:rPr>
-              <w:t xml:space="preserve"> de productos</w:t>
-            </w:r>
-          </w:p>
-          <w:p>
-            <w:pPr>
-              <w:suppressAutoHyphens/>
-              <w:spacing w:after="240" w:line="240" w:lineRule="auto"/>
-              <w:ind w:hanging="2"/>
-              <w:rPr>
-                <w:rFonts w:ascii="Arial" w:eastAsia="Arial" w:hAnsi="Arial" w:cs="Arial"/>
-                <w:position w:val="-1"/>
-              </w:rPr>
-            </w:pPr>
-            <w:r>
-              <w:rPr>
-                <w:rFonts w:ascii="Arial" w:eastAsia="Arial" w:hAnsi="Arial" w:cs="Arial"/>
-                <w:position w:val="-1"/>
-              </w:rPr>
-              <w:t>#TK4</w:t>
-            </w:r>
-            <w:r>
-              <w:rPr>
-                <w:rFonts w:ascii="Arial" w:eastAsia="Arial" w:hAnsi="Arial" w:cs="Arial"/>
-                <w:position w:val="-1"/>
-              </w:rPr>
-              <w:t>8</w:t>
-            </w:r>
-            <w:r>
-              <w:rPr>
-                <w:rFonts w:ascii="Arial" w:eastAsia="Arial" w:hAnsi="Arial" w:cs="Arial"/>
-                <w:position w:val="-1"/>
-              </w:rPr>
-              <w:t xml:space="preserve">: Django- crear </w:t>
-            </w:r>
-            <w:r>
-              <w:rPr>
-                <w:rFonts w:ascii="Arial" w:eastAsia="Arial" w:hAnsi="Arial" w:cs="Arial"/>
-                <w:position w:val="-1"/>
-              </w:rPr>
-              <w:t xml:space="preserve">serial </w:t>
-            </w:r>
-            <w:proofErr w:type="spellStart"/>
-            <w:r>
-              <w:rPr>
-                <w:rFonts w:ascii="Arial" w:eastAsia="Arial" w:hAnsi="Arial" w:cs="Arial"/>
-                <w:position w:val="-1"/>
-              </w:rPr>
-              <w:t>layser</w:t>
-            </w:r>
-            <w:proofErr w:type="spellEnd"/>
-            <w:r>
-              <w:rPr>
-                <w:rFonts w:ascii="Arial" w:eastAsia="Arial" w:hAnsi="Arial" w:cs="Arial"/>
-                <w:position w:val="-1"/>
-              </w:rPr>
-              <w:t xml:space="preserve"> de </w:t>
-            </w:r>
-            <w:r>
-              <w:rPr>
-                <w:rFonts w:ascii="Arial" w:eastAsia="Arial" w:hAnsi="Arial" w:cs="Arial"/>
-                <w:position w:val="-1"/>
-              </w:rPr>
-              <w:t>categorías</w:t>
-            </w:r>
-          </w:p>
-          <w:p>
-            <w:pPr>
-              <w:suppressAutoHyphens/>
-              <w:spacing w:after="240" w:line="240" w:lineRule="auto"/>
-              <w:ind w:hanging="2"/>
-              <w:rPr>
-                <w:rFonts w:ascii="Arial" w:eastAsia="Arial" w:hAnsi="Arial" w:cs="Arial"/>
-                <w:position w:val="-1"/>
-              </w:rPr>
-            </w:pPr>
-            <w:r>
-              <w:rPr>
-                <w:rFonts w:ascii="Arial" w:eastAsia="Arial" w:hAnsi="Arial" w:cs="Arial"/>
-                <w:position w:val="-1"/>
-              </w:rPr>
-              <w:t>#TK4</w:t>
-            </w:r>
-            <w:r>
-              <w:rPr>
-                <w:rFonts w:ascii="Arial" w:eastAsia="Arial" w:hAnsi="Arial" w:cs="Arial"/>
-                <w:position w:val="-1"/>
-              </w:rPr>
-              <w:t>9</w:t>
-            </w:r>
-            <w:r>
-              <w:rPr>
-                <w:rFonts w:ascii="Arial" w:eastAsia="Arial" w:hAnsi="Arial" w:cs="Arial"/>
-                <w:position w:val="-1"/>
-              </w:rPr>
-              <w:t xml:space="preserve">: Django- crear </w:t>
-            </w:r>
-            <w:r>
-              <w:rPr>
-                <w:rFonts w:ascii="Arial" w:eastAsia="Arial" w:hAnsi="Arial" w:cs="Arial"/>
-                <w:position w:val="-1"/>
-              </w:rPr>
-              <w:t>vista para hacer el CRUD de productos</w:t>
-            </w:r>
-          </w:p>
-          <w:p>
-            <w:pPr>
-              <w:suppressAutoHyphens/>
-              <w:spacing w:after="240" w:line="240" w:lineRule="auto"/>
-              <w:ind w:hanging="2"/>
-              <w:rPr>
-                <w:rFonts w:ascii="Arial" w:eastAsia="Arial" w:hAnsi="Arial" w:cs="Arial"/>
-                <w:position w:val="-1"/>
-              </w:rPr>
-            </w:pPr>
-            <w:r>
-              <w:rPr>
-                <w:rFonts w:ascii="Arial" w:eastAsia="Arial" w:hAnsi="Arial" w:cs="Arial"/>
-                <w:position w:val="-1"/>
-              </w:rPr>
-              <w:t>#TK</w:t>
-            </w:r>
-            <w:r>
-              <w:rPr>
-                <w:rFonts w:ascii="Arial" w:eastAsia="Arial" w:hAnsi="Arial" w:cs="Arial"/>
-                <w:position w:val="-1"/>
-              </w:rPr>
-              <w:t>50</w:t>
-            </w:r>
-            <w:r>
-              <w:rPr>
-                <w:rFonts w:ascii="Arial" w:eastAsia="Arial" w:hAnsi="Arial" w:cs="Arial"/>
-                <w:position w:val="-1"/>
-              </w:rPr>
-              <w:t xml:space="preserve">: Django- </w:t>
-            </w:r>
-            <w:r>
-              <w:rPr>
-                <w:rFonts w:ascii="Arial" w:eastAsia="Arial" w:hAnsi="Arial" w:cs="Arial"/>
-                <w:position w:val="-1"/>
-              </w:rPr>
-              <w:t xml:space="preserve">Crear </w:t>
-            </w:r>
-            <w:r>
-              <w:rPr>
-                <w:rFonts w:ascii="Arial" w:eastAsia="Arial" w:hAnsi="Arial" w:cs="Arial"/>
-                <w:position w:val="-1"/>
-              </w:rPr>
-              <w:t xml:space="preserve">vista para </w:t>
-            </w:r>
-            <w:r>
-              <w:rPr>
-                <w:rFonts w:ascii="Arial" w:eastAsia="Arial" w:hAnsi="Arial" w:cs="Arial"/>
-                <w:position w:val="-1"/>
-              </w:rPr>
-              <w:t xml:space="preserve">hacer </w:t>
-            </w:r>
-            <w:r>
-              <w:rPr>
-                <w:rFonts w:ascii="Arial" w:eastAsia="Arial" w:hAnsi="Arial" w:cs="Arial"/>
-                <w:position w:val="-1"/>
-              </w:rPr>
-              <w:t>el CRUD de</w:t>
-            </w:r>
-            <w:r>
-              <w:rPr>
-                <w:rFonts w:ascii="Arial" w:eastAsia="Arial" w:hAnsi="Arial" w:cs="Arial"/>
-                <w:position w:val="-1"/>
-              </w:rPr>
-              <w:t xml:space="preserve"> categorías</w:t>
-            </w:r>
-          </w:p>
-          <w:p>
-            <w:pPr>
-              <w:suppressAutoHyphens/>
-              <w:spacing w:after="240" w:line="240" w:lineRule="auto"/>
-              <w:ind w:hanging="2"/>
-              <w:rPr>
-                <w:rFonts w:ascii="Arial" w:eastAsia="Arial" w:hAnsi="Arial" w:cs="Arial"/>
-                <w:position w:val="-1"/>
-              </w:rPr>
-            </w:pPr>
-            <w:r>
-              <w:rPr>
-                <w:rFonts w:ascii="Arial" w:eastAsia="Arial" w:hAnsi="Arial" w:cs="Arial"/>
-                <w:position w:val="-1"/>
-              </w:rPr>
-              <w:t>#TK</w:t>
-            </w:r>
-            <w:r>
-              <w:rPr>
-                <w:rFonts w:ascii="Arial" w:eastAsia="Arial" w:hAnsi="Arial" w:cs="Arial"/>
-                <w:position w:val="-1"/>
-              </w:rPr>
-              <w:t>5</w:t>
-            </w:r>
-            <w:r>
-              <w:rPr>
-                <w:rFonts w:ascii="Arial" w:eastAsia="Arial" w:hAnsi="Arial" w:cs="Arial"/>
-                <w:position w:val="-1"/>
-              </w:rPr>
-              <w:t>1</w:t>
-            </w:r>
-            <w:r>
-              <w:rPr>
-                <w:rFonts w:ascii="Arial" w:eastAsia="Arial" w:hAnsi="Arial" w:cs="Arial"/>
-                <w:position w:val="-1"/>
-              </w:rPr>
-              <w:t xml:space="preserve">: </w:t>
-            </w:r>
-            <w:r>
-              <w:rPr>
-                <w:rFonts w:ascii="Arial" w:eastAsia="Arial" w:hAnsi="Arial" w:cs="Arial"/>
-                <w:position w:val="-1"/>
-              </w:rPr>
-              <w:t>Angular – crear formulario reactivo para cargar productos</w:t>
-            </w:r>
-          </w:p>
-          <w:p>
-            <w:pPr>
-              <w:suppressAutoHyphens/>
-              <w:spacing w:after="240" w:line="240" w:lineRule="auto"/>
-              <w:ind w:hanging="2"/>
-              <w:rPr>
-                <w:rFonts w:ascii="Arial" w:eastAsia="Arial" w:hAnsi="Arial" w:cs="Arial"/>
-                <w:position w:val="-1"/>
-              </w:rPr>
-            </w:pPr>
-            <w:r>
-              <w:rPr>
-                <w:rFonts w:ascii="Arial" w:eastAsia="Arial" w:hAnsi="Arial" w:cs="Arial"/>
-                <w:position w:val="-1"/>
-              </w:rPr>
-              <w:t>#TK</w:t>
-            </w:r>
-            <w:r>
-              <w:rPr>
-                <w:rFonts w:ascii="Arial" w:eastAsia="Arial" w:hAnsi="Arial" w:cs="Arial"/>
-                <w:position w:val="-1"/>
-              </w:rPr>
-              <w:t>5</w:t>
-            </w:r>
-            <w:r>
-              <w:rPr>
-                <w:rFonts w:ascii="Arial" w:eastAsia="Arial" w:hAnsi="Arial" w:cs="Arial"/>
-                <w:position w:val="-1"/>
-              </w:rPr>
-              <w:t>2</w:t>
-            </w:r>
-            <w:r>
-              <w:rPr>
-                <w:rFonts w:ascii="Arial" w:eastAsia="Arial" w:hAnsi="Arial" w:cs="Arial"/>
-                <w:position w:val="-1"/>
-              </w:rPr>
-              <w:t xml:space="preserve">: </w:t>
-            </w:r>
-            <w:r>
-              <w:rPr>
-                <w:rFonts w:ascii="Arial" w:eastAsia="Arial" w:hAnsi="Arial" w:cs="Arial"/>
-                <w:position w:val="-1"/>
-              </w:rPr>
-              <w:t xml:space="preserve">Angular – crear formulario reactivo para </w:t>
-            </w:r>
-            <w:r>
-              <w:rPr>
-                <w:rFonts w:ascii="Arial" w:eastAsia="Arial" w:hAnsi="Arial" w:cs="Arial"/>
-                <w:position w:val="-1"/>
-              </w:rPr>
-              <w:t>editar</w:t>
-            </w:r>
-            <w:r>
-              <w:rPr>
-                <w:rFonts w:ascii="Arial" w:eastAsia="Arial" w:hAnsi="Arial" w:cs="Arial"/>
-                <w:position w:val="-1"/>
-              </w:rPr>
-              <w:t xml:space="preserve"> productos</w:t>
-            </w:r>
-          </w:p>
-          <w:p>
-            <w:pPr>
-              <w:suppressAutoHyphens/>
-              <w:spacing w:after="240" w:line="240" w:lineRule="auto"/>
-              <w:ind w:hanging="2"/>
-              <w:rPr>
-                <w:rFonts w:ascii="Arial" w:eastAsia="Arial" w:hAnsi="Arial" w:cs="Arial"/>
-                <w:position w:val="-1"/>
-              </w:rPr>
-            </w:pPr>
-            <w:r>
-              <w:rPr>
-                <w:rFonts w:ascii="Arial" w:eastAsia="Arial" w:hAnsi="Arial" w:cs="Arial"/>
-                <w:position w:val="-1"/>
-              </w:rPr>
-              <w:t>#TK</w:t>
-            </w:r>
-            <w:r>
-              <w:rPr>
-                <w:rFonts w:ascii="Arial" w:eastAsia="Arial" w:hAnsi="Arial" w:cs="Arial"/>
-                <w:position w:val="-1"/>
-              </w:rPr>
-              <w:t>5</w:t>
-            </w:r>
-            <w:r>
-              <w:rPr>
-                <w:rFonts w:ascii="Arial" w:eastAsia="Arial" w:hAnsi="Arial" w:cs="Arial"/>
-                <w:position w:val="-1"/>
-              </w:rPr>
-              <w:t>3</w:t>
-            </w:r>
-            <w:r>
-              <w:rPr>
-                <w:rFonts w:ascii="Arial" w:eastAsia="Arial" w:hAnsi="Arial" w:cs="Arial"/>
-                <w:position w:val="-1"/>
-              </w:rPr>
-              <w:t xml:space="preserve">: </w:t>
-            </w:r>
-            <w:r>
-              <w:rPr>
-                <w:rFonts w:ascii="Arial" w:eastAsia="Arial" w:hAnsi="Arial" w:cs="Arial"/>
-                <w:position w:val="-1"/>
-              </w:rPr>
-              <w:t xml:space="preserve">Angular – crear formulario reactivo para cargar </w:t>
-            </w:r>
-            <w:r>
-              <w:rPr>
-                <w:rFonts w:ascii="Arial" w:eastAsia="Arial" w:hAnsi="Arial" w:cs="Arial"/>
-                <w:position w:val="-1"/>
-              </w:rPr>
-              <w:t>categorías</w:t>
-            </w:r>
-          </w:p>
-          <w:p>
-            <w:pPr>
-              <w:suppressAutoHyphens/>
-              <w:spacing w:after="240" w:line="240" w:lineRule="auto"/>
-              <w:ind w:hanging="2"/>
-              <w:rPr>
-                <w:rFonts w:ascii="Arial" w:eastAsia="Arial" w:hAnsi="Arial" w:cs="Arial"/>
-                <w:position w:val="-1"/>
-              </w:rPr>
-            </w:pPr>
-            <w:r>
-              <w:rPr>
-                <w:rFonts w:ascii="Arial" w:eastAsia="Arial" w:hAnsi="Arial" w:cs="Arial"/>
-                <w:position w:val="-1"/>
-              </w:rPr>
-              <w:t>#TK</w:t>
-            </w:r>
-            <w:r>
-              <w:rPr>
-                <w:rFonts w:ascii="Arial" w:eastAsia="Arial" w:hAnsi="Arial" w:cs="Arial"/>
-                <w:position w:val="-1"/>
-              </w:rPr>
-              <w:t>5</w:t>
-            </w:r>
-            <w:r>
-              <w:rPr>
-                <w:rFonts w:ascii="Arial" w:eastAsia="Arial" w:hAnsi="Arial" w:cs="Arial"/>
-                <w:position w:val="-1"/>
-              </w:rPr>
-              <w:t>4</w:t>
-            </w:r>
-            <w:r>
-              <w:rPr>
-                <w:rFonts w:ascii="Arial" w:eastAsia="Arial" w:hAnsi="Arial" w:cs="Arial"/>
-                <w:position w:val="-1"/>
-              </w:rPr>
-              <w:t xml:space="preserve">: </w:t>
-            </w:r>
-            <w:r>
-              <w:rPr>
-                <w:rFonts w:ascii="Arial" w:eastAsia="Arial" w:hAnsi="Arial" w:cs="Arial"/>
-                <w:position w:val="-1"/>
-              </w:rPr>
-              <w:t xml:space="preserve">Angular – crear formulario reactivo para </w:t>
-            </w:r>
-            <w:r>
-              <w:rPr>
-                <w:rFonts w:ascii="Arial" w:eastAsia="Arial" w:hAnsi="Arial" w:cs="Arial"/>
-                <w:position w:val="-1"/>
-              </w:rPr>
-              <w:t>editar categorías</w:t>
-            </w:r>
-          </w:p>
-          <w:p>
-            <w:pPr>
-              <w:suppressAutoHyphens/>
-              <w:spacing w:after="240" w:line="240" w:lineRule="auto"/>
-              <w:ind w:hanging="2"/>
-              <w:rPr>
-                <w:rFonts w:ascii="Arial" w:eastAsia="Arial" w:hAnsi="Arial" w:cs="Arial"/>
-                <w:position w:val="-1"/>
-              </w:rPr>
-            </w:pPr>
-            <w:r>
-              <w:rPr>
-                <w:rFonts w:ascii="Arial" w:eastAsia="Arial" w:hAnsi="Arial" w:cs="Arial"/>
-                <w:position w:val="-1"/>
-              </w:rPr>
-              <w:t>#TK</w:t>
-            </w:r>
-            <w:r>
-              <w:rPr>
-                <w:rFonts w:ascii="Arial" w:eastAsia="Arial" w:hAnsi="Arial" w:cs="Arial"/>
-                <w:position w:val="-1"/>
-              </w:rPr>
-              <w:t>5</w:t>
-            </w:r>
-            <w:r>
-              <w:rPr>
-                <w:rFonts w:ascii="Arial" w:eastAsia="Arial" w:hAnsi="Arial" w:cs="Arial"/>
-                <w:position w:val="-1"/>
-              </w:rPr>
-              <w:t>5</w:t>
+              <w:t>55</w:t>
             </w:r>
             <w:r>
               <w:rPr>
@@ -13904,7 +13718,6 @@
                 <w:color w:val="1D2125"/>
                 <w:sz w:val="23"/>
                 <w:szCs w:val="23"/>
-                <w:shd w:val="clear" w:color="auto" w:fill="F8F9FA"/>
               </w:rPr>
               <w:t>OPCIONAL</w:t>
             </w:r>
@@ -13914,7 +13727,6 @@
                 <w:color w:val="1D2125"/>
                 <w:sz w:val="23"/>
                 <w:szCs w:val="23"/>
-                <w:shd w:val="clear" w:color="auto" w:fill="F8F9FA"/>
               </w:rPr>
               <w:t xml:space="preserve">: Token validación del </w:t>
             </w:r>
@@ -13925,7 +13737,6 @@
                 <w:color w:val="1D2125"/>
                 <w:sz w:val="23"/>
                 <w:szCs w:val="23"/>
-                <w:shd w:val="clear" w:color="auto" w:fill="F8F9FA"/>
               </w:rPr>
               <w:t>login</w:t>
             </w:r>
@@ -13936,7 +13747,6 @@
                 <w:color w:val="1D2125"/>
                 <w:sz w:val="23"/>
                 <w:szCs w:val="23"/>
-                <w:shd w:val="clear" w:color="auto" w:fill="F8F9FA"/>
               </w:rPr>
               <w:t xml:space="preserve"> con JWT.</w:t>
             </w:r>
@@ -14015,95 +13825,7 @@
                 <w:position w:val="-1"/>
                 <w:shd w:val="clear" w:color="auto" w:fill="FFFFFF"/>
               </w:rPr>
-              <w:t>Fecha Inicio = 2</w:t>
-            </w:r>
-            <w:r>
-              <w:rPr>
-                <w:rFonts w:ascii="Roboto" w:eastAsia="Roboto" w:hAnsi="Roboto" w:cs="Roboto"/>
-                <w:b/>
-                <w:i/>
-                <w:color w:val="495057"/>
-                <w:position w:val="-1"/>
-                <w:shd w:val="clear" w:color="auto" w:fill="FFFFFF"/>
-              </w:rPr>
-              <w:t>2</w:t>
-            </w:r>
-            <w:r>
-              <w:rPr>
-                <w:rFonts w:ascii="Roboto" w:eastAsia="Roboto" w:hAnsi="Roboto" w:cs="Roboto"/>
-                <w:b/>
-                <w:i/>
-                <w:color w:val="495057"/>
-                <w:position w:val="-1"/>
-                <w:shd w:val="clear" w:color="auto" w:fill="FFFFFF"/>
-              </w:rPr>
-              <w:t>/0</w:t>
-            </w:r>
-            <w:r>
-              <w:rPr>
-                <w:rFonts w:ascii="Roboto" w:eastAsia="Roboto" w:hAnsi="Roboto" w:cs="Roboto"/>
-                <w:b/>
-                <w:i/>
-                <w:color w:val="495057"/>
-                <w:position w:val="-1"/>
-                <w:shd w:val="clear" w:color="auto" w:fill="FFFFFF"/>
-              </w:rPr>
-              <w:t>5</w:t>
-            </w:r>
-            <w:r>
-              <w:rPr>
-                <w:rFonts w:ascii="Roboto" w:eastAsia="Roboto" w:hAnsi="Roboto" w:cs="Roboto"/>
-                <w:b/>
-                <w:i/>
-                <w:color w:val="495057"/>
-                <w:position w:val="-1"/>
-                <w:shd w:val="clear" w:color="auto" w:fill="FFFFFF"/>
-              </w:rPr>
-              <w:t>/2023 - Fecha de Fin = 0</w:t>
-            </w:r>
-            <w:r>
-              <w:rPr>
-                <w:rFonts w:ascii="Roboto" w:eastAsia="Roboto" w:hAnsi="Roboto" w:cs="Roboto"/>
-                <w:b/>
-                <w:i/>
-                <w:color w:val="495057"/>
-                <w:position w:val="-1"/>
-                <w:shd w:val="clear" w:color="auto" w:fill="FFFFFF"/>
-              </w:rPr>
-              <w:t>4</w:t>
-            </w:r>
-            <w:r>
-              <w:rPr>
-                <w:rFonts w:ascii="Roboto" w:eastAsia="Roboto" w:hAnsi="Roboto" w:cs="Roboto"/>
-                <w:b/>
-                <w:i/>
-                <w:color w:val="495057"/>
-                <w:position w:val="-1"/>
-                <w:shd w:val="clear" w:color="auto" w:fill="FFFFFF"/>
-              </w:rPr>
-              <w:t>/0</w:t>
-            </w:r>
-            <w:r>
-              <w:rPr>
-                <w:rFonts w:ascii="Roboto" w:eastAsia="Roboto" w:hAnsi="Roboto" w:cs="Roboto"/>
-                <w:b/>
-                <w:i/>
-                <w:color w:val="495057"/>
-                <w:position w:val="-1"/>
-                <w:shd w:val="clear" w:color="auto" w:fill="FFFFFF"/>
-              </w:rPr>
-              <w:t>6</w:t>
-            </w:r>
-            <w:r>
-              <w:rPr>
-                <w:rFonts w:ascii="Roboto" w:eastAsia="Roboto" w:hAnsi="Roboto" w:cs="Roboto"/>
-                <w:b/>
-                <w:i/>
-                <w:color w:val="495057"/>
-                <w:position w:val="-1"/>
-                <w:shd w:val="clear" w:color="auto" w:fill="FFFFFF"/>
-              </w:rPr>
-              <w:t>/2023</w:t>
+              <w:t>Fecha Inicio = 22/05/2023 - Fecha de Fin = 04/06/2023</w:t>
             </w:r>
           </w:p>
           <w:p>

</xml_diff>